<commit_message>
Prevent mass storage init before SD card init
</commit_message>
<xml_diff>
--- a/docs/Bugs and their fixes.docx
+++ b/docs/Bugs and their fixes.docx
@@ -1,22 +1,18 @@
 
 <file path=word/document.xml><?xml version="1.0" encoding="utf-8"?>
-<w:document xmlns:o="urn:schemas-microsoft-com:office:office" xmlns:r="http://schemas.openxmlformats.org/officeDocument/2006/relationships" xmlns:v="urn:schemas-microsoft-com:vml" xmlns:w="http://schemas.openxmlformats.org/wordprocessingml/2006/main" xmlns:w10="urn:schemas-microsoft-com:office:word" xmlns:wp="http://schemas.openxmlformats.org/drawingml/2006/wordprocessingDrawing" xmlns:wps="http://schemas.microsoft.com/office/word/2010/wordprocessingShape" xmlns:wpg="http://schemas.microsoft.com/office/word/2010/wordprocessingGroup" xmlns:mc="http://schemas.openxmlformats.org/markup-compatibility/2006" xmlns:wp14="http://schemas.microsoft.com/office/word/2010/wordprocessingDrawing" xmlns:w14="http://schemas.microsoft.com/office/word/2010/wordml" xmlns:w15="http://schemas.microsoft.com/office/word/2012/wordml" mc:Ignorable="w14 wp14 w15">
+<w:document xmlns:wpc="http://schemas.microsoft.com/office/word/2010/wordprocessingCanvas" xmlns:cx="http://schemas.microsoft.com/office/drawing/2014/chartex" xmlns:cx1="http://schemas.microsoft.com/office/drawing/2015/9/8/chartex" xmlns:cx2="http://schemas.microsoft.com/office/drawing/2015/10/21/chartex" xmlns:cx3="http://schemas.microsoft.com/office/drawing/2016/5/9/chartex" xmlns:cx4="http://schemas.microsoft.com/office/drawing/2016/5/10/chartex" xmlns:cx5="http://schemas.microsoft.com/office/drawing/2016/5/11/chartex" xmlns:cx6="http://schemas.microsoft.com/office/drawing/2016/5/12/chartex" xmlns:cx7="http://schemas.microsoft.com/office/drawing/2016/5/13/chartex" xmlns:cx8="http://schemas.microsoft.com/office/drawing/2016/5/14/chartex" xmlns:mc="http://schemas.openxmlformats.org/markup-compatibility/2006" xmlns:aink="http://schemas.microsoft.com/office/drawing/2016/ink" xmlns:am3d="http://schemas.microsoft.com/office/drawing/2017/model3d" xmlns:o="urn:schemas-microsoft-com:office:office" xmlns:oel="http://schemas.microsoft.com/office/2019/extlst" xmlns:r="http://schemas.openxmlformats.org/officeDocument/2006/relationships" xmlns:m="http://schemas.openxmlformats.org/officeDocument/2006/math" xmlns:v="urn:schemas-microsoft-com:vml" xmlns:wp14="http://schemas.microsoft.com/office/word/2010/wordprocessingDrawing" xmlns:wp="http://schemas.openxmlformats.org/drawingml/2006/wordprocessingDrawing" xmlns:w10="urn:schemas-microsoft-com:office:word" xmlns:w="http://schemas.openxmlformats.org/wordprocessingml/2006/main" xmlns:w14="http://schemas.microsoft.com/office/word/2010/wordml" xmlns:w15="http://schemas.microsoft.com/office/word/2012/wordml" xmlns:w16cex="http://schemas.microsoft.com/office/word/2018/wordml/cex" xmlns:w16cid="http://schemas.microsoft.com/office/word/2016/wordml/cid" xmlns:w16="http://schemas.microsoft.com/office/word/2018/wordml" xmlns:w16sdtdh="http://schemas.microsoft.com/office/word/2020/wordml/sdtdatahash" xmlns:w16se="http://schemas.microsoft.com/office/word/2015/wordml/symex" xmlns:wpg="http://schemas.microsoft.com/office/word/2010/wordprocessingGroup" xmlns:wpi="http://schemas.microsoft.com/office/word/2010/wordprocessingInk" xmlns:wne="http://schemas.microsoft.com/office/word/2006/wordml" xmlns:wps="http://schemas.microsoft.com/office/word/2010/wordprocessingShape" mc:Ignorable="w14 w15 w16se w16cid w16 w16cex w16sdtdh wp14">
   <w:body>
     <w:p>
       <w:pPr>
         <w:pStyle w:val="Title"/>
-        <w:rPr/>
       </w:pPr>
       <w:r>
-        <w:rPr/>
         <w:t>Bugs and their fixes</w:t>
       </w:r>
     </w:p>
     <w:p>
       <w:pPr>
-        <w:pStyle w:val="Normal"/>
-        <w:rPr>
-          <w:b/>
+        <w:rPr>
           <w:b/>
           <w:bCs/>
         </w:rPr>
@@ -26,50 +22,188 @@
           <w:b/>
           <w:bCs/>
         </w:rPr>
-        <w:t>Code hangs when running xTaskNotifyFromISR from within ISR:</w:t>
-      </w:r>
-    </w:p>
+        <w:t xml:space="preserve">Code hangs when running </w:t>
+      </w:r>
+      <w:proofErr w:type="spellStart"/>
+      <w:r>
+        <w:rPr>
+          <w:b/>
+          <w:bCs/>
+        </w:rPr>
+        <w:t>xTaskNotifyFromISR</w:t>
+      </w:r>
+      <w:proofErr w:type="spellEnd"/>
+      <w:r>
+        <w:rPr>
+          <w:b/>
+          <w:bCs/>
+        </w:rPr>
+        <w:t xml:space="preserve"> from within ISR:</w:t>
+      </w:r>
+    </w:p>
+    <w:p>
+      <w:r>
+        <w:t xml:space="preserve">The ISR must have a higher priority than the task it is notifying. If the task has a higher priority, the code will switch to the task immediately and will not complete the ISR. Fix is to change the ISR priority to be a low number. </w:t>
+      </w:r>
+    </w:p>
+    <w:p/>
     <w:p>
       <w:pPr>
-        <w:pStyle w:val="Normal"/>
-        <w:spacing w:before="0" w:after="160"/>
-        <w:rPr>
-          <w:b w:val="false"/>
-          <w:b w:val="false"/>
-          <w:bCs w:val="false"/>
+        <w:rPr>
+          <w:b/>
+          <w:bCs/>
         </w:rPr>
       </w:pPr>
       <w:r>
         <w:rPr>
-          <w:b w:val="false"/>
-          <w:bCs w:val="false"/>
-        </w:rPr>
-        <w:t xml:space="preserve">The ISR must have a higher priority than the task it is notifying. If the task has a higher priority, the code will switch to the task immediately and will not complete the ISR. Fix is to change the ISR priority to be a low number. </w:t>
-      </w:r>
-    </w:p>
+          <w:b/>
+          <w:bCs/>
+        </w:rPr>
+        <w:t xml:space="preserve">Code hangs at </w:t>
+      </w:r>
+      <w:proofErr w:type="spellStart"/>
+      <w:r>
+        <w:rPr>
+          <w:b/>
+          <w:bCs/>
+        </w:rPr>
+        <w:t>configASSERT</w:t>
+      </w:r>
+      <w:proofErr w:type="spellEnd"/>
+      <w:r>
+        <w:rPr>
+          <w:b/>
+          <w:bCs/>
+        </w:rPr>
+        <w:t xml:space="preserve">( ( </w:t>
+      </w:r>
+      <w:proofErr w:type="spellStart"/>
+      <w:r>
+        <w:rPr>
+          <w:b/>
+          <w:bCs/>
+        </w:rPr>
+        <w:t>portAIRCR_REG</w:t>
+      </w:r>
+      <w:proofErr w:type="spellEnd"/>
+      <w:r>
+        <w:rPr>
+          <w:b/>
+          <w:bCs/>
+        </w:rPr>
+        <w:t xml:space="preserve"> &amp; </w:t>
+      </w:r>
+      <w:proofErr w:type="spellStart"/>
+      <w:r>
+        <w:rPr>
+          <w:b/>
+          <w:bCs/>
+        </w:rPr>
+        <w:t>portPRIORITY_GROUP_MASK</w:t>
+      </w:r>
+      <w:proofErr w:type="spellEnd"/>
+      <w:r>
+        <w:rPr>
+          <w:b/>
+          <w:bCs/>
+        </w:rPr>
+        <w:t xml:space="preserve"> ) &lt;= </w:t>
+      </w:r>
+      <w:proofErr w:type="spellStart"/>
+      <w:r>
+        <w:rPr>
+          <w:b/>
+          <w:bCs/>
+        </w:rPr>
+        <w:t>ulMaxPRIGROUPValue</w:t>
+      </w:r>
+      <w:proofErr w:type="spellEnd"/>
+      <w:r>
+        <w:rPr>
+          <w:b/>
+          <w:bCs/>
+        </w:rPr>
+        <w:t xml:space="preserve"> );</w:t>
+      </w:r>
+    </w:p>
+    <w:p>
+      <w:r>
+        <w:t xml:space="preserve">Ensure that all </w:t>
+      </w:r>
+      <w:proofErr w:type="spellStart"/>
+      <w:r>
+        <w:t>preemption</w:t>
+      </w:r>
+      <w:proofErr w:type="spellEnd"/>
+      <w:r>
+        <w:t xml:space="preserve"> priorities are zero. If they are non-zero, </w:t>
+      </w:r>
+      <w:proofErr w:type="spellStart"/>
+      <w:r>
+        <w:t>FreeRTOS</w:t>
+      </w:r>
+      <w:proofErr w:type="spellEnd"/>
+      <w:r>
+        <w:t xml:space="preserve"> does not work properly and will </w:t>
+      </w:r>
+      <w:proofErr w:type="spellStart"/>
+      <w:r>
+        <w:t>configAssert</w:t>
+      </w:r>
+      <w:proofErr w:type="spellEnd"/>
+      <w:r>
+        <w:t xml:space="preserve"> (error and loop forever). If all priorities are zero then </w:t>
+      </w:r>
+      <w:proofErr w:type="spellStart"/>
+      <w:r>
+        <w:t>NVIC_SetPriorityGrouping</w:t>
+      </w:r>
+      <w:proofErr w:type="spellEnd"/>
+      <w:r>
+        <w:t xml:space="preserve">( 0 ); can be used before the scheduler starts to ensure they are all zero. </w:t>
+      </w:r>
+    </w:p>
+    <w:p/>
     <w:p>
       <w:pPr>
-        <w:pStyle w:val="Normal"/>
-        <w:spacing w:before="0" w:after="160"/>
-        <w:rPr>
-          <w:b w:val="false"/>
-          <w:b w:val="false"/>
-          <w:bCs w:val="false"/>
+        <w:rPr>
+          <w:b/>
+          <w:bCs/>
         </w:rPr>
       </w:pPr>
       <w:r>
         <w:rPr>
-          <w:b w:val="false"/>
-          <w:bCs w:val="false"/>
-        </w:rPr>
-      </w:r>
-    </w:p>
+          <w:b/>
+          <w:bCs/>
+        </w:rPr>
+        <w:t>ASM330 not responding</w:t>
+      </w:r>
+    </w:p>
+    <w:p>
+      <w:r>
+        <w:t xml:space="preserve">The ASM330 initially was not replying over SPI. After writing the NSS pin high during initialisation the sensor started working. Since the code used is from a generic library, a library agnostic solution is to set the default state of the NSS pin </w:t>
+      </w:r>
+      <w:proofErr w:type="spellStart"/>
+      <w:r>
+        <w:t>to</w:t>
+      </w:r>
+      <w:proofErr w:type="spellEnd"/>
+      <w:r>
+        <w:t xml:space="preserve"> HIGH in the .</w:t>
+      </w:r>
+      <w:proofErr w:type="spellStart"/>
+      <w:r>
+        <w:t>ioc</w:t>
+      </w:r>
+      <w:proofErr w:type="spellEnd"/>
+      <w:r>
+        <w:t xml:space="preserve"> configuration by setting the pin’s GPIO output level to HIGH.</w:t>
+      </w:r>
+    </w:p>
+    <w:p/>
     <w:p>
       <w:pPr>
-        <w:pStyle w:val="Normal"/>
-        <w:spacing w:before="0" w:after="160"/>
-        <w:rPr>
-          <w:b/>
+        <w:rPr>
           <w:b/>
           <w:bCs/>
         </w:rPr>
@@ -79,103 +213,200 @@
           <w:b/>
           <w:bCs/>
         </w:rPr>
-        <w:t>Code hangs at configASSERT( ( portAIRCR_REG &amp; portPRIORITY_GROUP_MASK ) &lt;= ulMaxPRIGROUPValue );</w:t>
-      </w:r>
-    </w:p>
+        <w:t>Cannot run STM32H743 past 192MHz. I get an error in HAL clock configuration:</w:t>
+      </w:r>
+    </w:p>
+    <w:p/>
     <w:p>
       <w:pPr>
-        <w:pStyle w:val="Normal"/>
-        <w:spacing w:before="0" w:after="160"/>
-        <w:rPr>
-          <w:b w:val="false"/>
-          <w:b w:val="false"/>
-          <w:bCs w:val="false"/>
+        <w:rPr>
+          <w:b/>
+          <w:bCs/>
         </w:rPr>
       </w:pPr>
-      <w:r>
-        <w:rPr>
-          <w:b w:val="false"/>
-          <w:bCs w:val="false"/>
-        </w:rPr>
-        <w:t xml:space="preserve">Ensure that all preemption priorities are zero. If they are non-zero, FreeRTOS does not work properly and will configAssert (error and loop forever). If all priorities are zero then NVIC_SetPriorityGrouping( 0 ); can be used before the scheduler starts to ensure they are all zero. </w:t>
+      <w:proofErr w:type="spellStart"/>
+      <w:r>
+        <w:rPr>
+          <w:b/>
+          <w:bCs/>
+        </w:rPr>
+        <w:t>f_mkdir</w:t>
+      </w:r>
+      <w:proofErr w:type="spellEnd"/>
+      <w:r>
+        <w:rPr>
+          <w:b/>
+          <w:bCs/>
+        </w:rPr>
+        <w:t xml:space="preserve"> function hangs forever in SDIO 4 bit mode:</w:t>
+      </w:r>
+    </w:p>
+    <w:p>
+      <w:r>
+        <w:t xml:space="preserve">This problem seemed to be fix by increasing the </w:t>
+      </w:r>
+      <w:proofErr w:type="spellStart"/>
+      <w:r>
+        <w:t>clk</w:t>
+      </w:r>
+      <w:proofErr w:type="spellEnd"/>
+      <w:r>
+        <w:t xml:space="preserve"> divide factor to 3. Any value lower and the code breaks. </w:t>
       </w:r>
     </w:p>
     <w:p>
       <w:pPr>
-        <w:pStyle w:val="Normal"/>
-        <w:spacing w:before="0" w:after="160"/>
-        <w:rPr>
-          <w:b w:val="false"/>
-          <w:b w:val="false"/>
-          <w:bCs w:val="false"/>
+        <w:rPr>
+          <w:b/>
+          <w:bCs/>
         </w:rPr>
       </w:pPr>
-      <w:r>
-        <w:rPr>
-          <w:b w:val="false"/>
-          <w:bCs w:val="false"/>
-        </w:rPr>
-      </w:r>
     </w:p>
     <w:p>
       <w:pPr>
-        <w:pStyle w:val="Normal"/>
-        <w:spacing w:before="0" w:after="160"/>
-        <w:rPr>
-          <w:b/>
+        <w:rPr>
           <w:b/>
           <w:bCs/>
         </w:rPr>
       </w:pPr>
-      <w:r>
-        <w:rPr>
-          <w:b/>
-          <w:bCs/>
-        </w:rPr>
-        <w:t>ASM330 not responding</w:t>
-      </w:r>
-    </w:p>
+      <w:proofErr w:type="spellStart"/>
+      <w:r>
+        <w:rPr>
+          <w:b/>
+          <w:bCs/>
+        </w:rPr>
+        <w:t>FreeRTOS</w:t>
+      </w:r>
+      <w:proofErr w:type="spellEnd"/>
+      <w:r>
+        <w:rPr>
+          <w:b/>
+          <w:bCs/>
+        </w:rPr>
+        <w:t xml:space="preserve"> gives up priority of data logging task after </w:t>
+      </w:r>
+      <w:proofErr w:type="spellStart"/>
+      <w:r>
+        <w:rPr>
+          <w:b/>
+          <w:bCs/>
+        </w:rPr>
+        <w:t>f_stat</w:t>
+      </w:r>
+      <w:proofErr w:type="spellEnd"/>
+      <w:r>
+        <w:rPr>
+          <w:b/>
+          <w:bCs/>
+        </w:rPr>
+        <w:t>:</w:t>
+      </w:r>
+    </w:p>
+    <w:p>
+      <w:r>
+        <w:t xml:space="preserve">The cause of this is still unknown however, it appears to be specific to when using </w:t>
+      </w:r>
+      <w:proofErr w:type="spellStart"/>
+      <w:r>
+        <w:t>FreeRTOS</w:t>
+      </w:r>
+      <w:proofErr w:type="spellEnd"/>
+      <w:r>
+        <w:t>. The SD card words correctly with a bare metal implementation</w:t>
+      </w:r>
+    </w:p>
+    <w:p>
+      <w:r>
+        <w:t xml:space="preserve">Update: Changing </w:t>
+      </w:r>
+      <w:proofErr w:type="spellStart"/>
+      <w:r>
+        <w:t>clk</w:t>
+      </w:r>
+      <w:proofErr w:type="spellEnd"/>
+      <w:r>
+        <w:t xml:space="preserve"> divide factor to 3 appeared to fix this issue. </w:t>
+      </w:r>
+    </w:p>
+    <w:p/>
     <w:p>
       <w:pPr>
-        <w:pStyle w:val="Normal"/>
-        <w:spacing w:before="0" w:after="160"/>
-        <w:rPr>
-          <w:b w:val="false"/>
-          <w:b w:val="false"/>
-          <w:bCs w:val="false"/>
+        <w:rPr>
+          <w:b/>
+          <w:bCs/>
         </w:rPr>
       </w:pPr>
       <w:r>
         <w:rPr>
-          <w:b w:val="false"/>
-          <w:bCs w:val="false"/>
-        </w:rPr>
-        <w:t>The ASM330 initially was not replying over SPI. After writing the NSS pin high during initialisation the sensor started working. Since the code used is from a generic library, a library agnostic solution is to set the default state of the NSS pin to HIGH in the .ioc configuration by setting the pin’s GPIO output level to HIGH.</w:t>
-      </w:r>
-    </w:p>
+          <w:b/>
+          <w:bCs/>
+        </w:rPr>
+        <w:t>USB device recognised but mass storage not initialised:</w:t>
+      </w:r>
+    </w:p>
+    <w:p>
+      <w:r>
+        <w:t xml:space="preserve">This was caused because the SDIO </w:t>
+      </w:r>
+      <w:proofErr w:type="spellStart"/>
+      <w:r>
+        <w:t>clk</w:t>
+      </w:r>
+      <w:proofErr w:type="spellEnd"/>
+      <w:r>
+        <w:t xml:space="preserve"> speed was higher than the USB </w:t>
+      </w:r>
+      <w:proofErr w:type="spellStart"/>
+      <w:r>
+        <w:t>clk</w:t>
+      </w:r>
+      <w:proofErr w:type="spellEnd"/>
+      <w:r>
+        <w:t xml:space="preserve"> speed. This was fixed to lowing the SDIO </w:t>
+      </w:r>
+      <w:proofErr w:type="spellStart"/>
+      <w:r>
+        <w:t>clk</w:t>
+      </w:r>
+      <w:proofErr w:type="spellEnd"/>
+      <w:r>
+        <w:t xml:space="preserve"> divider to 4 (for 192mhz sys </w:t>
+      </w:r>
+      <w:proofErr w:type="spellStart"/>
+      <w:r>
+        <w:t>clk</w:t>
+      </w:r>
+      <w:proofErr w:type="spellEnd"/>
+      <w:r>
+        <w:t xml:space="preserve"> speed).</w:t>
+      </w:r>
+    </w:p>
+    <w:p/>
     <w:p>
       <w:pPr>
-        <w:pStyle w:val="Normal"/>
-        <w:spacing w:before="0" w:after="160"/>
-        <w:rPr>
-          <w:b w:val="false"/>
-          <w:b w:val="false"/>
-          <w:bCs w:val="false"/>
+        <w:rPr>
+          <w:b/>
+          <w:bCs/>
         </w:rPr>
       </w:pPr>
       <w:r>
         <w:rPr>
-          <w:b w:val="false"/>
-          <w:bCs w:val="false"/>
-        </w:rPr>
-      </w:r>
-    </w:p>
+          <w:b/>
+          <w:bCs/>
+        </w:rPr>
+        <w:t>MS5611 did not respond to SPI commands:</w:t>
+      </w:r>
+    </w:p>
+    <w:p>
+      <w:r>
+        <w:lastRenderedPageBreak/>
+        <w:t>Either during the soldering (too hot) or otherwise, the sensor appears to have been damaged. A new sensor soldered at 300C worked correctly.</w:t>
+      </w:r>
+    </w:p>
+    <w:p/>
     <w:p>
       <w:pPr>
-        <w:pStyle w:val="Normal"/>
-        <w:spacing w:before="0" w:after="160"/>
-        <w:rPr>
-          <w:b/>
+        <w:rPr>
           <w:b/>
           <w:bCs/>
         </w:rPr>
@@ -185,32 +416,133 @@
           <w:b/>
           <w:bCs/>
         </w:rPr>
-        <w:t>Cannot run STM32H743 past 192MHz. I get an error in HAL clock configuration:</w:t>
-      </w:r>
-    </w:p>
+        <w:t>ADC not reading correct value:</w:t>
+      </w:r>
+    </w:p>
+    <w:p>
+      <w:r>
+        <w:t xml:space="preserve">The continuity ADC seemed to be reading out </w:t>
+      </w:r>
+      <w:r>
+        <w:t xml:space="preserve">a high value when it is supposed to be low. </w:t>
+      </w:r>
+      <w:r>
+        <w:t xml:space="preserve">It seems that the source impedance for the </w:t>
+      </w:r>
+      <w:proofErr w:type="spellStart"/>
+      <w:r>
+        <w:t>adc</w:t>
+      </w:r>
+      <w:proofErr w:type="spellEnd"/>
+      <w:r>
+        <w:t xml:space="preserve"> may be too high (from the voltage divider) resulting in the ADC not receiving sufficient current to charge up. </w:t>
+      </w:r>
+      <w:r>
+        <w:t xml:space="preserve">The fix to the solution is to average the read values. I averaged 200 reads. </w:t>
+      </w:r>
+      <w:r>
+        <w:t xml:space="preserve">Adding a 100 tick delay after starting the </w:t>
+      </w:r>
+      <w:proofErr w:type="spellStart"/>
+      <w:r>
+        <w:t>adc</w:t>
+      </w:r>
+      <w:proofErr w:type="spellEnd"/>
+      <w:r>
+        <w:t xml:space="preserve"> also helps to </w:t>
+      </w:r>
+      <w:r>
+        <w:t>stabilise</w:t>
+      </w:r>
+      <w:r>
+        <w:t xml:space="preserve"> it. </w:t>
+      </w:r>
+      <w:r>
+        <w:rPr>
+          <w:i/>
+          <w:iCs/>
+        </w:rPr>
+        <w:t xml:space="preserve">The instabilities appear with input voltages closer to 3.0V. At 4.2 volts, the instabilities are minimal. </w:t>
+      </w:r>
+      <w:r>
+        <w:rPr>
+          <w:i/>
+          <w:iCs/>
+        </w:rPr>
+        <w:t xml:space="preserve">This is because the in an open circuit, the ADC reads 45,000 at 4.2Vin while it reads closer to the 40,000 ADC value threshold (to determine good </w:t>
+      </w:r>
+      <w:proofErr w:type="spellStart"/>
+      <w:r>
+        <w:rPr>
+          <w:i/>
+          <w:iCs/>
+        </w:rPr>
+        <w:t>ematch</w:t>
+      </w:r>
+      <w:proofErr w:type="spellEnd"/>
+      <w:r>
+        <w:rPr>
+          <w:i/>
+          <w:iCs/>
+        </w:rPr>
+        <w:t>) when at around 3.0V.</w:t>
+      </w:r>
+      <w:r>
+        <w:t xml:space="preserve"> </w:t>
+      </w:r>
+    </w:p>
+    <w:p/>
     <w:p>
       <w:pPr>
-        <w:pStyle w:val="Normal"/>
-        <w:spacing w:before="0" w:after="160"/>
-        <w:rPr>
-          <w:b w:val="false"/>
-          <w:b w:val="false"/>
-          <w:bCs w:val="false"/>
+        <w:rPr>
+          <w:b/>
+          <w:bCs/>
         </w:rPr>
       </w:pPr>
       <w:r>
         <w:rPr>
-          <w:b w:val="false"/>
-          <w:bCs w:val="false"/>
-        </w:rPr>
-      </w:r>
-    </w:p>
+          <w:b/>
+          <w:bCs/>
+        </w:rPr>
+        <w:t>Magnetometer not reading values:</w:t>
+      </w:r>
+    </w:p>
+    <w:p>
+      <w:r>
+        <w:t>This is likely explained by this forum post:</w:t>
+      </w:r>
+      <w:r>
+        <w:br/>
+      </w:r>
+      <w:hyperlink r:id="rId4" w:history="1">
+        <w:r>
+          <w:rPr>
+            <w:rStyle w:val="Hyperlink"/>
+          </w:rPr>
+          <w:t>https://community.bosch-sensortec.com/t5/MEMS-sensors-forum/BMX055-Magnetometer-Data-Ready-Interrupt/td-p/13163/page/2</w:t>
+        </w:r>
+      </w:hyperlink>
+      <w:r>
+        <w:br/>
+        <w:t xml:space="preserve">The magnetometer needs to be read in order to clear the interrupt. Its possible that some sort of timing issues with the interrupt firing during a read sequence may cause issues. To fix this, </w:t>
+      </w:r>
+      <w:r>
+        <w:t>I’ve</w:t>
+      </w:r>
+      <w:r>
+        <w:t xml:space="preserve"> just slapped the </w:t>
+      </w:r>
+      <w:r>
+        <w:t>BMX055_readCompensatedMag(&amp;bmx055, bmx055_data.mag);</w:t>
+      </w:r>
+      <w:r>
+        <w:t xml:space="preserve"> function in the bmx055 gyro read block as well so that it’ll clear any mag interrupt. </w:t>
+      </w:r>
+    </w:p>
+    <w:p/>
     <w:p>
       <w:pPr>
-        <w:pStyle w:val="Normal"/>
-        <w:spacing w:before="0" w:after="160"/>
-        <w:rPr>
-          <w:b/>
+        <w:rPr>
           <w:b/>
           <w:bCs/>
         </w:rPr>
@@ -220,220 +552,56 @@
           <w:b/>
           <w:bCs/>
         </w:rPr>
-        <w:t>f_mkdir function hangs forever in SDIO 4 bit mode:</w:t>
-      </w:r>
-    </w:p>
-    <w:p>
-      <w:pPr>
-        <w:pStyle w:val="Normal"/>
-        <w:spacing w:before="0" w:after="160"/>
-        <w:rPr>
-          <w:b w:val="false"/>
-          <w:b w:val="false"/>
-          <w:bCs w:val="false"/>
-        </w:rPr>
-      </w:pPr>
-      <w:r>
-        <w:rPr>
-          <w:b w:val="false"/>
-          <w:bCs w:val="false"/>
-        </w:rPr>
-        <w:t xml:space="preserve">This problem seemed to be fix by increasing the clk divide factor to 3. Any value lower and the code breaks. </w:t>
-      </w:r>
-    </w:p>
-    <w:p>
-      <w:pPr>
-        <w:pStyle w:val="Normal"/>
-        <w:spacing w:before="0" w:after="160"/>
-        <w:rPr>
-          <w:b/>
-          <w:b/>
-          <w:bCs/>
-        </w:rPr>
-      </w:pPr>
-      <w:r>
-        <w:rPr>
-          <w:b/>
-          <w:bCs/>
-        </w:rPr>
-      </w:r>
-    </w:p>
-    <w:p>
-      <w:pPr>
-        <w:pStyle w:val="Normal"/>
-        <w:spacing w:before="0" w:after="160"/>
-        <w:rPr>
-          <w:b/>
-          <w:b/>
-          <w:bCs/>
-        </w:rPr>
-      </w:pPr>
-      <w:r>
-        <w:rPr>
-          <w:b/>
-          <w:bCs/>
-        </w:rPr>
-        <w:t>FreeRTOS gives up priority of data logging task after f_stat:</w:t>
-      </w:r>
-    </w:p>
-    <w:p>
-      <w:pPr>
-        <w:pStyle w:val="Normal"/>
-        <w:spacing w:before="0" w:after="160"/>
-        <w:rPr>
-          <w:b w:val="false"/>
-          <w:b w:val="false"/>
-          <w:bCs w:val="false"/>
-        </w:rPr>
-      </w:pPr>
-      <w:r>
-        <w:rPr>
-          <w:b w:val="false"/>
-          <w:bCs w:val="false"/>
-        </w:rPr>
-        <w:t>The cause of this is still unknown however, it appears to be specific to when using FreeRTOS. The SD card words correctly with a bare metal implementation</w:t>
-      </w:r>
-    </w:p>
-    <w:p>
-      <w:pPr>
-        <w:pStyle w:val="Normal"/>
-        <w:spacing w:before="0" w:after="160"/>
-        <w:rPr>
-          <w:b w:val="false"/>
-          <w:b w:val="false"/>
-          <w:bCs w:val="false"/>
-        </w:rPr>
-      </w:pPr>
-      <w:r>
-        <w:rPr>
-          <w:b w:val="false"/>
-          <w:bCs w:val="false"/>
-        </w:rPr>
-        <w:t xml:space="preserve">Update: Changing clk divide factor to 3 appeared to fix this issue. </w:t>
-      </w:r>
-    </w:p>
-    <w:p>
-      <w:pPr>
-        <w:pStyle w:val="Normal"/>
-        <w:spacing w:before="0" w:after="160"/>
-        <w:rPr>
-          <w:b w:val="false"/>
-          <w:b w:val="false"/>
-          <w:bCs w:val="false"/>
-        </w:rPr>
-      </w:pPr>
-      <w:r>
-        <w:rPr>
-          <w:b w:val="false"/>
-          <w:bCs w:val="false"/>
-        </w:rPr>
-      </w:r>
-    </w:p>
-    <w:p>
-      <w:pPr>
-        <w:pStyle w:val="Normal"/>
-        <w:spacing w:before="0" w:after="160"/>
-        <w:rPr>
-          <w:b/>
-          <w:b/>
-          <w:bCs/>
-        </w:rPr>
-      </w:pPr>
-      <w:r>
-        <w:rPr>
-          <w:b/>
-          <w:bCs/>
-        </w:rPr>
-        <w:t>USB device recognised but mass storage not initialised:</w:t>
-      </w:r>
-    </w:p>
-    <w:p>
-      <w:pPr>
-        <w:pStyle w:val="Normal"/>
-        <w:spacing w:before="0" w:after="160"/>
-        <w:rPr>
-          <w:b w:val="false"/>
-          <w:b w:val="false"/>
-          <w:bCs w:val="false"/>
-        </w:rPr>
-      </w:pPr>
-      <w:r>
-        <w:rPr>
-          <w:b w:val="false"/>
-          <w:bCs w:val="false"/>
-        </w:rPr>
-        <w:t>This was caused because the SDIO clk speed was higher than the USB clk speed. This was fixed to lowing the SDIO clk divider to 4 (for 192mhz sys clk speed).</w:t>
-      </w:r>
-    </w:p>
-    <w:p>
-      <w:pPr>
-        <w:pStyle w:val="Normal"/>
-        <w:spacing w:before="0" w:after="160"/>
-        <w:rPr>
-          <w:b w:val="false"/>
-          <w:b w:val="false"/>
-          <w:bCs w:val="false"/>
-        </w:rPr>
-      </w:pPr>
-      <w:r>
-        <w:rPr/>
-      </w:r>
-    </w:p>
-    <w:p>
-      <w:pPr>
-        <w:pStyle w:val="Normal"/>
-        <w:spacing w:before="0" w:after="160"/>
-        <w:rPr>
-          <w:b/>
-          <w:b/>
-          <w:bCs/>
-        </w:rPr>
-      </w:pPr>
-      <w:r>
-        <w:rPr>
-          <w:b/>
-          <w:bCs/>
-        </w:rPr>
-        <w:t>MS5611 did not respond to SPI commands:</w:t>
-      </w:r>
-    </w:p>
-    <w:p>
-      <w:pPr>
-        <w:pStyle w:val="Normal"/>
-        <w:spacing w:before="0" w:after="160"/>
-        <w:rPr>
-          <w:b w:val="false"/>
-          <w:b w:val="false"/>
-          <w:bCs w:val="false"/>
-        </w:rPr>
-      </w:pPr>
-      <w:r>
-        <w:rPr>
-          <w:b w:val="false"/>
-          <w:bCs w:val="false"/>
-        </w:rPr>
-        <w:t>Either during the soldering (too hot) or otherwise, the sensor appears to have been damaged. A new sensor soldered at 300C worked correctly.</w:t>
-      </w:r>
-    </w:p>
+        <w:t>Unable to connect to flash memory over mass storage device:</w:t>
+      </w:r>
+    </w:p>
+    <w:p>
+      <w:r>
+        <w:t xml:space="preserve">It appeared that the mass storage code was initialising before the SD card code which caused errors. To fix this, I added a check to make sure that the SD was initialised before the mass storage </w:t>
+      </w:r>
+      <w:proofErr w:type="spellStart"/>
+      <w:r>
+        <w:t>inits</w:t>
+      </w:r>
+      <w:proofErr w:type="spellEnd"/>
+      <w:r>
+        <w:t xml:space="preserve">. The mass storage </w:t>
+      </w:r>
+      <w:proofErr w:type="spellStart"/>
+      <w:r>
+        <w:t>inits</w:t>
+      </w:r>
+      <w:proofErr w:type="spellEnd"/>
+      <w:r>
+        <w:t xml:space="preserve"> in </w:t>
+      </w:r>
+      <w:proofErr w:type="spellStart"/>
+      <w:r>
+        <w:t>usbd_storage_if.c</w:t>
+      </w:r>
+      <w:proofErr w:type="spellEnd"/>
+      <w:r>
+        <w:t>.</w:t>
+      </w:r>
+    </w:p>
+    <w:p/>
     <w:sectPr>
-      <w:type w:val="nextPage"/>
       <w:pgSz w:w="11906" w:h="16838"/>
-      <w:pgMar w:left="1440" w:right="1440" w:gutter="0" w:header="0" w:top="1440" w:footer="0" w:bottom="1440"/>
-      <w:pgNumType w:fmt="decimal"/>
-      <w:formProt w:val="false"/>
-      <w:textDirection w:val="lrTb"/>
-      <w:docGrid w:type="default" w:linePitch="360" w:charSpace="4096"/>
+      <w:pgMar w:top="1440" w:right="1440" w:bottom="1440" w:left="1440" w:header="0" w:footer="0" w:gutter="0"/>
+      <w:cols w:space="720"/>
+      <w:formProt w:val="0"/>
+      <w:docGrid w:linePitch="360" w:charSpace="4096"/>
     </w:sectPr>
   </w:body>
 </w:document>
 </file>
 
 <file path=word/styles.xml><?xml version="1.0" encoding="utf-8"?>
-<w:styles xmlns:w="http://schemas.openxmlformats.org/wordprocessingml/2006/main" xmlns:w14="http://schemas.microsoft.com/office/word/2010/wordml" xmlns:mc="http://schemas.openxmlformats.org/markup-compatibility/2006" mc:Ignorable="w14">
+<w:styles xmlns:mc="http://schemas.openxmlformats.org/markup-compatibility/2006" xmlns:r="http://schemas.openxmlformats.org/officeDocument/2006/relationships" xmlns:w="http://schemas.openxmlformats.org/wordprocessingml/2006/main" xmlns:w14="http://schemas.microsoft.com/office/word/2010/wordml" xmlns:w15="http://schemas.microsoft.com/office/word/2012/wordml" xmlns:w16cex="http://schemas.microsoft.com/office/word/2018/wordml/cex" xmlns:w16cid="http://schemas.microsoft.com/office/word/2016/wordml/cid" xmlns:w16="http://schemas.microsoft.com/office/word/2018/wordml" xmlns:w16sdtdh="http://schemas.microsoft.com/office/word/2020/wordml/sdtdatahash" xmlns:w16se="http://schemas.microsoft.com/office/word/2015/wordml/symex" mc:Ignorable="w14 w15 w16se w16cid w16 w16cex w16sdtdh">
   <w:docDefaults>
     <w:rPrDefault>
       <w:rPr>
-        <w:rFonts w:ascii="Calibri" w:hAnsi="Calibri" w:eastAsia="Calibri" w:cs="" w:asciiTheme="minorHAnsi" w:cstheme="minorBidi" w:eastAsiaTheme="minorHAnsi" w:hAnsiTheme="minorHAnsi"/>
+        <w:rFonts w:asciiTheme="minorHAnsi" w:eastAsiaTheme="minorHAnsi" w:hAnsiTheme="minorHAnsi" w:cstheme="minorBidi"/>
         <w:kern w:val="2"/>
         <w:sz w:val="22"/>
         <w:szCs w:val="22"/>
@@ -443,21 +611,21 @@
     </w:rPrDefault>
     <w:pPrDefault>
       <w:pPr>
-        <w:suppressAutoHyphens w:val="true"/>
+        <w:suppressAutoHyphens/>
       </w:pPr>
     </w:pPrDefault>
   </w:docDefaults>
   <w:latentStyles w:defLockedState="0" w:defUIPriority="99" w:defSemiHidden="0" w:defUnhideWhenUsed="0" w:defQFormat="0" w:count="376">
     <w:lsdException w:name="Normal" w:uiPriority="0" w:qFormat="1"/>
     <w:lsdException w:name="heading 1" w:uiPriority="9" w:qFormat="1"/>
-    <w:lsdException w:name="heading 2" w:uiPriority="9" w:semiHidden="1" w:unhideWhenUsed="1" w:qFormat="1"/>
-    <w:lsdException w:name="heading 3" w:uiPriority="9" w:semiHidden="1" w:unhideWhenUsed="1" w:qFormat="1"/>
-    <w:lsdException w:name="heading 4" w:uiPriority="9" w:semiHidden="1" w:unhideWhenUsed="1" w:qFormat="1"/>
-    <w:lsdException w:name="heading 5" w:uiPriority="9" w:semiHidden="1" w:unhideWhenUsed="1" w:qFormat="1"/>
-    <w:lsdException w:name="heading 6" w:uiPriority="9" w:semiHidden="1" w:unhideWhenUsed="1" w:qFormat="1"/>
-    <w:lsdException w:name="heading 7" w:uiPriority="9" w:semiHidden="1" w:unhideWhenUsed="1" w:qFormat="1"/>
-    <w:lsdException w:name="heading 8" w:uiPriority="9" w:semiHidden="1" w:unhideWhenUsed="1" w:qFormat="1"/>
-    <w:lsdException w:name="heading 9" w:uiPriority="9" w:semiHidden="1" w:unhideWhenUsed="1" w:qFormat="1"/>
+    <w:lsdException w:name="heading 2" w:semiHidden="1" w:uiPriority="9" w:unhideWhenUsed="1" w:qFormat="1"/>
+    <w:lsdException w:name="heading 3" w:semiHidden="1" w:uiPriority="9" w:unhideWhenUsed="1" w:qFormat="1"/>
+    <w:lsdException w:name="heading 4" w:semiHidden="1" w:uiPriority="9" w:unhideWhenUsed="1" w:qFormat="1"/>
+    <w:lsdException w:name="heading 5" w:semiHidden="1" w:uiPriority="9" w:unhideWhenUsed="1" w:qFormat="1"/>
+    <w:lsdException w:name="heading 6" w:semiHidden="1" w:uiPriority="9" w:unhideWhenUsed="1" w:qFormat="1"/>
+    <w:lsdException w:name="heading 7" w:semiHidden="1" w:uiPriority="9" w:unhideWhenUsed="1" w:qFormat="1"/>
+    <w:lsdException w:name="heading 8" w:semiHidden="1" w:uiPriority="9" w:unhideWhenUsed="1" w:qFormat="1"/>
+    <w:lsdException w:name="heading 9" w:semiHidden="1" w:uiPriority="9" w:unhideWhenUsed="1" w:qFormat="1"/>
     <w:lsdException w:name="index 1" w:semiHidden="1" w:unhideWhenUsed="1"/>
     <w:lsdException w:name="index 2" w:semiHidden="1" w:unhideWhenUsed="1"/>
     <w:lsdException w:name="index 3" w:semiHidden="1" w:unhideWhenUsed="1"/>
@@ -467,22 +635,22 @@
     <w:lsdException w:name="index 7" w:semiHidden="1" w:unhideWhenUsed="1"/>
     <w:lsdException w:name="index 8" w:semiHidden="1" w:unhideWhenUsed="1"/>
     <w:lsdException w:name="index 9" w:semiHidden="1" w:unhideWhenUsed="1"/>
-    <w:lsdException w:name="toc 1" w:uiPriority="39" w:semiHidden="1" w:unhideWhenUsed="1"/>
-    <w:lsdException w:name="toc 2" w:uiPriority="39" w:semiHidden="1" w:unhideWhenUsed="1"/>
-    <w:lsdException w:name="toc 3" w:uiPriority="39" w:semiHidden="1" w:unhideWhenUsed="1"/>
-    <w:lsdException w:name="toc 4" w:uiPriority="39" w:semiHidden="1" w:unhideWhenUsed="1"/>
-    <w:lsdException w:name="toc 5" w:uiPriority="39" w:semiHidden="1" w:unhideWhenUsed="1"/>
-    <w:lsdException w:name="toc 6" w:uiPriority="39" w:semiHidden="1" w:unhideWhenUsed="1"/>
-    <w:lsdException w:name="toc 7" w:uiPriority="39" w:semiHidden="1" w:unhideWhenUsed="1"/>
-    <w:lsdException w:name="toc 8" w:uiPriority="39" w:semiHidden="1" w:unhideWhenUsed="1"/>
-    <w:lsdException w:name="toc 9" w:uiPriority="39" w:semiHidden="1" w:unhideWhenUsed="1"/>
+    <w:lsdException w:name="toc 1" w:semiHidden="1" w:uiPriority="39" w:unhideWhenUsed="1"/>
+    <w:lsdException w:name="toc 2" w:semiHidden="1" w:uiPriority="39" w:unhideWhenUsed="1"/>
+    <w:lsdException w:name="toc 3" w:semiHidden="1" w:uiPriority="39" w:unhideWhenUsed="1"/>
+    <w:lsdException w:name="toc 4" w:semiHidden="1" w:uiPriority="39" w:unhideWhenUsed="1"/>
+    <w:lsdException w:name="toc 5" w:semiHidden="1" w:uiPriority="39" w:unhideWhenUsed="1"/>
+    <w:lsdException w:name="toc 6" w:semiHidden="1" w:uiPriority="39" w:unhideWhenUsed="1"/>
+    <w:lsdException w:name="toc 7" w:semiHidden="1" w:uiPriority="39" w:unhideWhenUsed="1"/>
+    <w:lsdException w:name="toc 8" w:semiHidden="1" w:uiPriority="39" w:unhideWhenUsed="1"/>
+    <w:lsdException w:name="toc 9" w:semiHidden="1" w:uiPriority="39" w:unhideWhenUsed="1"/>
     <w:lsdException w:name="Normal Indent" w:semiHidden="1" w:unhideWhenUsed="1"/>
     <w:lsdException w:name="footnote text" w:semiHidden="1" w:unhideWhenUsed="1"/>
     <w:lsdException w:name="annotation text" w:semiHidden="1" w:unhideWhenUsed="1"/>
     <w:lsdException w:name="header" w:semiHidden="1" w:unhideWhenUsed="1"/>
     <w:lsdException w:name="footer" w:semiHidden="1" w:unhideWhenUsed="1"/>
     <w:lsdException w:name="index heading" w:semiHidden="1" w:unhideWhenUsed="1"/>
-    <w:lsdException w:name="caption" w:uiPriority="35" w:semiHidden="1" w:unhideWhenUsed="1" w:qFormat="1"/>
+    <w:lsdException w:name="caption" w:semiHidden="1" w:uiPriority="35" w:unhideWhenUsed="1" w:qFormat="1"/>
     <w:lsdException w:name="table of figures" w:semiHidden="1" w:unhideWhenUsed="1"/>
     <w:lsdException w:name="envelope address" w:semiHidden="1" w:unhideWhenUsed="1"/>
     <w:lsdException w:name="envelope return" w:semiHidden="1" w:unhideWhenUsed="1"/>
@@ -513,7 +681,7 @@
     <w:lsdException w:name="Title" w:uiPriority="10" w:qFormat="1"/>
     <w:lsdException w:name="Closing" w:semiHidden="1" w:unhideWhenUsed="1"/>
     <w:lsdException w:name="Signature" w:semiHidden="1" w:unhideWhenUsed="1"/>
-    <w:lsdException w:name="Default Paragraph Font" w:uiPriority="1" w:semiHidden="1" w:unhideWhenUsed="1"/>
+    <w:lsdException w:name="Default Paragraph Font" w:semiHidden="1" w:uiPriority="1" w:unhideWhenUsed="1"/>
     <w:lsdException w:name="Body Text" w:semiHidden="1" w:unhideWhenUsed="1"/>
     <w:lsdException w:name="Body Text Indent" w:semiHidden="1" w:unhideWhenUsed="1"/>
     <w:lsdException w:name="List Continue" w:semiHidden="1" w:unhideWhenUsed="1"/>
@@ -713,8 +881,8 @@
     <w:lsdException w:name="Subtle Reference" w:uiPriority="31" w:qFormat="1"/>
     <w:lsdException w:name="Intense Reference" w:uiPriority="32" w:qFormat="1"/>
     <w:lsdException w:name="Book Title" w:uiPriority="33" w:qFormat="1"/>
-    <w:lsdException w:name="Bibliography" w:uiPriority="37" w:semiHidden="1" w:unhideWhenUsed="1"/>
-    <w:lsdException w:name="TOC Heading" w:uiPriority="39" w:semiHidden="1" w:unhideWhenUsed="1" w:qFormat="1"/>
+    <w:lsdException w:name="Bibliography" w:semiHidden="1" w:uiPriority="37" w:unhideWhenUsed="1"/>
+    <w:lsdException w:name="TOC Heading" w:semiHidden="1" w:uiPriority="39" w:unhideWhenUsed="1" w:qFormat="1"/>
     <w:lsdException w:name="Plain Table 1" w:uiPriority="41"/>
     <w:lsdException w:name="Plain Table 2" w:uiPriority="42"/>
     <w:lsdException w:name="Plain Table 3" w:uiPriority="43"/>
@@ -825,43 +993,30 @@
     <w:lsdException w:name="Unresolved Mention" w:semiHidden="1" w:unhideWhenUsed="1"/>
     <w:lsdException w:name="Smart Link" w:semiHidden="1" w:unhideWhenUsed="1"/>
   </w:latentStyles>
-  <w:style w:type="paragraph" w:styleId="Normal" w:default="1">
+  <w:style w:type="paragraph" w:default="1" w:styleId="Normal">
     <w:name w:val="Normal"/>
     <w:qFormat/>
     <w:pPr>
-      <w:widowControl/>
-      <w:suppressAutoHyphens w:val="true"/>
-      <w:bidi w:val="0"/>
-      <w:spacing w:lineRule="auto" w:line="259" w:before="0" w:after="160"/>
-      <w:jc w:val="left"/>
+      <w:spacing w:after="160" w:line="259" w:lineRule="auto"/>
     </w:pPr>
-    <w:rPr>
-      <w:rFonts w:ascii="Calibri" w:hAnsi="Calibri" w:eastAsia="Calibri" w:cs="" w:asciiTheme="minorHAnsi" w:cstheme="minorBidi" w:eastAsiaTheme="minorHAnsi" w:hAnsiTheme="minorHAnsi"/>
-      <w:color w:val="auto"/>
-      <w:kern w:val="2"/>
-      <w:sz w:val="22"/>
-      <w:szCs w:val="22"/>
-      <w:lang w:val="en-AU" w:eastAsia="en-US" w:bidi="ar-SA"/>
-      <w14:ligatures w14:val="standardContextual"/>
-    </w:rPr>
   </w:style>
   <w:style w:type="paragraph" w:styleId="Heading1">
-    <w:name w:val="Heading 1"/>
+    <w:name w:val="heading 1"/>
     <w:basedOn w:val="Normal"/>
     <w:next w:val="Normal"/>
     <w:link w:val="Heading1Char"/>
     <w:uiPriority w:val="9"/>
     <w:qFormat/>
-    <w:rsid w:val="00eb4e22"/>
+    <w:rsid w:val="00EB4E22"/>
     <w:pPr>
-      <w:keepNext w:val="true"/>
+      <w:keepNext/>
       <w:keepLines/>
       <w:spacing w:before="240" w:after="0"/>
       <w:outlineLvl w:val="0"/>
     </w:pPr>
     <w:rPr>
-      <w:rFonts w:ascii="Calibri Light" w:hAnsi="Calibri Light" w:eastAsia="" w:cs="" w:asciiTheme="majorHAnsi" w:cstheme="majorBidi" w:eastAsiaTheme="majorEastAsia" w:hAnsiTheme="majorHAnsi"/>
-      <w:color w:val="2F5496" w:themeColor="accent1" w:themeShade="bf"/>
+      <w:rFonts w:asciiTheme="majorHAnsi" w:eastAsiaTheme="majorEastAsia" w:hAnsiTheme="majorHAnsi" w:cstheme="majorBidi"/>
+      <w:color w:val="2F5496" w:themeColor="accent1" w:themeShade="BF"/>
       <w:kern w:val="0"/>
       <w:sz w:val="32"/>
       <w:szCs w:val="32"/>
@@ -869,44 +1024,63 @@
     </w:rPr>
   </w:style>
   <w:style w:type="paragraph" w:styleId="Heading2">
-    <w:name w:val="Heading 2"/>
+    <w:name w:val="heading 2"/>
     <w:basedOn w:val="Normal"/>
     <w:next w:val="Normal"/>
     <w:link w:val="Heading2Char"/>
     <w:uiPriority w:val="9"/>
     <w:unhideWhenUsed/>
     <w:qFormat/>
-    <w:rsid w:val="002e4c04"/>
+    <w:rsid w:val="002E4C04"/>
     <w:pPr>
-      <w:keepNext w:val="true"/>
+      <w:keepNext/>
       <w:keepLines/>
       <w:spacing w:before="40" w:after="0"/>
       <w:outlineLvl w:val="1"/>
     </w:pPr>
     <w:rPr>
-      <w:rFonts w:ascii="Calibri Light" w:hAnsi="Calibri Light" w:eastAsia="" w:cs="" w:asciiTheme="majorHAnsi" w:cstheme="majorBidi" w:eastAsiaTheme="majorEastAsia" w:hAnsiTheme="majorHAnsi"/>
-      <w:color w:val="2F5496" w:themeColor="accent1" w:themeShade="bf"/>
+      <w:rFonts w:asciiTheme="majorHAnsi" w:eastAsiaTheme="majorEastAsia" w:hAnsiTheme="majorHAnsi" w:cstheme="majorBidi"/>
+      <w:color w:val="2F5496" w:themeColor="accent1" w:themeShade="BF"/>
       <w:sz w:val="26"/>
       <w:szCs w:val="26"/>
     </w:rPr>
   </w:style>
-  <w:style w:type="character" w:styleId="DefaultParagraphFont" w:default="1">
+  <w:style w:type="character" w:default="1" w:styleId="DefaultParagraphFont">
     <w:name w:val="Default Paragraph Font"/>
     <w:uiPriority w:val="1"/>
     <w:semiHidden/>
     <w:unhideWhenUsed/>
-    <w:qFormat/>
-    <w:rPr/>
-  </w:style>
-  <w:style w:type="character" w:styleId="TitleChar" w:customStyle="1">
+  </w:style>
+  <w:style w:type="table" w:default="1" w:styleId="TableNormal">
+    <w:name w:val="Normal Table"/>
+    <w:uiPriority w:val="99"/>
+    <w:semiHidden/>
+    <w:unhideWhenUsed/>
+    <w:tblPr>
+      <w:tblInd w:w="0" w:type="dxa"/>
+      <w:tblCellMar>
+        <w:top w:w="0" w:type="dxa"/>
+        <w:left w:w="108" w:type="dxa"/>
+        <w:bottom w:w="0" w:type="dxa"/>
+        <w:right w:w="108" w:type="dxa"/>
+      </w:tblCellMar>
+    </w:tblPr>
+  </w:style>
+  <w:style w:type="numbering" w:default="1" w:styleId="NoList">
+    <w:name w:val="No List"/>
+    <w:uiPriority w:val="99"/>
+    <w:semiHidden/>
+    <w:unhideWhenUsed/>
+  </w:style>
+  <w:style w:type="character" w:customStyle="1" w:styleId="TitleChar">
     <w:name w:val="Title Char"/>
     <w:basedOn w:val="DefaultParagraphFont"/>
     <w:link w:val="Title"/>
     <w:uiPriority w:val="10"/>
     <w:qFormat/>
-    <w:rsid w:val="003a21de"/>
+    <w:rsid w:val="003A21DE"/>
     <w:rPr>
-      <w:rFonts w:ascii="Calibri Light" w:hAnsi="Calibri Light" w:eastAsia="" w:cs="" w:asciiTheme="majorHAnsi" w:cstheme="majorBidi" w:eastAsiaTheme="majorEastAsia" w:hAnsiTheme="majorHAnsi"/>
+      <w:rFonts w:asciiTheme="majorHAnsi" w:eastAsiaTheme="majorEastAsia" w:hAnsiTheme="majorHAnsi" w:cstheme="majorBidi"/>
       <w:spacing w:val="-10"/>
       <w:kern w:val="2"/>
       <w:sz w:val="56"/>
@@ -914,69 +1088,67 @@
       <w14:ligatures w14:val="none"/>
     </w:rPr>
   </w:style>
-  <w:style w:type="character" w:styleId="Heading1Char" w:customStyle="1">
+  <w:style w:type="character" w:customStyle="1" w:styleId="Heading1Char">
     <w:name w:val="Heading 1 Char"/>
     <w:basedOn w:val="DefaultParagraphFont"/>
     <w:link w:val="Heading1"/>
     <w:uiPriority w:val="9"/>
     <w:qFormat/>
-    <w:rsid w:val="00eb4e22"/>
+    <w:rsid w:val="00EB4E22"/>
     <w:rPr>
-      <w:rFonts w:ascii="Calibri Light" w:hAnsi="Calibri Light" w:eastAsia="" w:cs="" w:asciiTheme="majorHAnsi" w:cstheme="majorBidi" w:eastAsiaTheme="majorEastAsia" w:hAnsiTheme="majorHAnsi"/>
-      <w:color w:val="2F5496" w:themeColor="accent1" w:themeShade="bf"/>
+      <w:rFonts w:asciiTheme="majorHAnsi" w:eastAsiaTheme="majorEastAsia" w:hAnsiTheme="majorHAnsi" w:cstheme="majorBidi"/>
+      <w:color w:val="2F5496" w:themeColor="accent1" w:themeShade="BF"/>
       <w:kern w:val="0"/>
       <w:sz w:val="32"/>
       <w:szCs w:val="32"/>
       <w14:ligatures w14:val="none"/>
     </w:rPr>
   </w:style>
-  <w:style w:type="character" w:styleId="Heading2Char" w:customStyle="1">
+  <w:style w:type="character" w:customStyle="1" w:styleId="Heading2Char">
     <w:name w:val="Heading 2 Char"/>
     <w:basedOn w:val="DefaultParagraphFont"/>
     <w:link w:val="Heading2"/>
     <w:uiPriority w:val="9"/>
     <w:qFormat/>
-    <w:rsid w:val="002e4c04"/>
+    <w:rsid w:val="002E4C04"/>
     <w:rPr>
-      <w:rFonts w:ascii="Calibri Light" w:hAnsi="Calibri Light" w:eastAsia="" w:cs="" w:asciiTheme="majorHAnsi" w:cstheme="majorBidi" w:eastAsiaTheme="majorEastAsia" w:hAnsiTheme="majorHAnsi"/>
-      <w:color w:val="2F5496" w:themeColor="accent1" w:themeShade="bf"/>
+      <w:rFonts w:asciiTheme="majorHAnsi" w:eastAsiaTheme="majorEastAsia" w:hAnsiTheme="majorHAnsi" w:cstheme="majorBidi"/>
+      <w:color w:val="2F5496" w:themeColor="accent1" w:themeShade="BF"/>
       <w:sz w:val="26"/>
       <w:szCs w:val="26"/>
     </w:rPr>
   </w:style>
-  <w:style w:type="paragraph" w:styleId="Heading">
+  <w:style w:type="paragraph" w:customStyle="1" w:styleId="Heading">
     <w:name w:val="Heading"/>
     <w:basedOn w:val="Normal"/>
-    <w:next w:val="TextBody"/>
+    <w:next w:val="BodyText"/>
     <w:qFormat/>
     <w:pPr>
-      <w:keepNext w:val="true"/>
+      <w:keepNext/>
       <w:spacing w:before="240" w:after="120"/>
     </w:pPr>
     <w:rPr>
-      <w:rFonts w:ascii="Liberation Sans" w:hAnsi="Liberation Sans" w:eastAsia="Noto Sans CJK SC" w:cs="Lohit Devanagari"/>
+      <w:rFonts w:ascii="Liberation Sans" w:eastAsia="Noto Sans CJK SC" w:hAnsi="Liberation Sans" w:cs="Lohit Devanagari"/>
       <w:sz w:val="28"/>
       <w:szCs w:val="28"/>
     </w:rPr>
   </w:style>
-  <w:style w:type="paragraph" w:styleId="TextBody">
+  <w:style w:type="paragraph" w:styleId="BodyText">
     <w:name w:val="Body Text"/>
     <w:basedOn w:val="Normal"/>
     <w:pPr>
-      <w:spacing w:lineRule="auto" w:line="276" w:before="0" w:after="140"/>
+      <w:spacing w:after="140" w:line="276" w:lineRule="auto"/>
     </w:pPr>
-    <w:rPr/>
   </w:style>
   <w:style w:type="paragraph" w:styleId="List">
     <w:name w:val="List"/>
-    <w:basedOn w:val="TextBody"/>
-    <w:pPr/>
+    <w:basedOn w:val="BodyText"/>
     <w:rPr>
       <w:rFonts w:cs="Lohit Devanagari"/>
     </w:rPr>
   </w:style>
   <w:style w:type="paragraph" w:styleId="Caption">
-    <w:name w:val="Caption"/>
+    <w:name w:val="caption"/>
     <w:basedOn w:val="Normal"/>
     <w:qFormat/>
     <w:pPr>
@@ -991,7 +1163,7 @@
       <w:szCs w:val="24"/>
     </w:rPr>
   </w:style>
-  <w:style w:type="paragraph" w:styleId="Index">
+  <w:style w:type="paragraph" w:customStyle="1" w:styleId="Index">
     <w:name w:val="Index"/>
     <w:basedOn w:val="Normal"/>
     <w:qFormat/>
@@ -1009,15 +1181,14 @@
     <w:link w:val="TitleChar"/>
     <w:uiPriority w:val="10"/>
     <w:qFormat/>
-    <w:rsid w:val="003a21de"/>
+    <w:rsid w:val="003A21DE"/>
     <w:pPr>
-      <w:spacing w:lineRule="auto" w:line="240" w:before="0" w:after="0"/>
+      <w:spacing w:after="0" w:line="240" w:lineRule="auto"/>
       <w:contextualSpacing/>
     </w:pPr>
     <w:rPr>
-      <w:rFonts w:ascii="Calibri Light" w:hAnsi="Calibri Light" w:eastAsia="" w:cs="" w:asciiTheme="majorHAnsi" w:cstheme="majorBidi" w:eastAsiaTheme="majorEastAsia" w:hAnsiTheme="majorHAnsi"/>
+      <w:rFonts w:asciiTheme="majorHAnsi" w:eastAsiaTheme="majorEastAsia" w:hAnsiTheme="majorHAnsi" w:cstheme="majorBidi"/>
       <w:spacing w:val="-10"/>
-      <w:kern w:val="2"/>
       <w:sz w:val="56"/>
       <w:szCs w:val="56"/>
       <w14:ligatures w14:val="none"/>
@@ -1030,12 +1201,12 @@
     <w:semiHidden/>
     <w:unhideWhenUsed/>
     <w:qFormat/>
-    <w:rsid w:val="00a53ab9"/>
+    <w:rsid w:val="00A53AB9"/>
     <w:pPr>
-      <w:spacing w:lineRule="auto" w:line="240" w:beforeAutospacing="1" w:afterAutospacing="1"/>
+      <w:spacing w:beforeAutospacing="1" w:afterAutospacing="1" w:line="240" w:lineRule="auto"/>
     </w:pPr>
     <w:rPr>
-      <w:rFonts w:ascii="Times New Roman" w:hAnsi="Times New Roman" w:eastAsia="Times New Roman" w:cs="Times New Roman"/>
+      <w:rFonts w:ascii="Times New Roman" w:eastAsia="Times New Roman" w:hAnsi="Times New Roman" w:cs="Times New Roman"/>
       <w:kern w:val="0"/>
       <w:sz w:val="24"/>
       <w:szCs w:val="24"/>
@@ -1043,45 +1214,44 @@
       <w14:ligatures w14:val="none"/>
     </w:rPr>
   </w:style>
-  <w:style w:type="numbering" w:styleId="NoList" w:default="1">
-    <w:name w:val="No List"/>
-    <w:uiPriority w:val="99"/>
-    <w:semiHidden/>
-    <w:unhideWhenUsed/>
-    <w:qFormat/>
-  </w:style>
-  <w:style w:type="table" w:default="1" w:styleId="TableNormal">
-    <w:name w:val="Normal Table"/>
-    <w:uiPriority w:val="99"/>
-    <w:semiHidden/>
-    <w:unhideWhenUsed/>
-    <w:tblPr>
-      <w:tblCellMar>
-        <w:top w:w="0" w:type="dxa"/>
-        <w:left w:w="108" w:type="dxa"/>
-        <w:bottom w:w="0" w:type="dxa"/>
-        <w:right w:w="108" w:type="dxa"/>
-      </w:tblCellMar>
-    </w:tblPr>
-  </w:style>
   <w:style w:type="table" w:styleId="TableGrid">
     <w:name w:val="Table Grid"/>
     <w:basedOn w:val="TableNormal"/>
     <w:uiPriority w:val="39"/>
-    <w:rsid w:val="006d6c9f"/>
-    <w:pPr>
-      <w:spacing w:after="0" w:line="240" w:lineRule="auto"/>
-    </w:pPr>
+    <w:rsid w:val="006D6C9F"/>
     <w:tblPr>
       <w:tblBorders>
-        <w:top w:val="single" w:color="auto" w:sz="4" w:space="0"/>
-        <w:left w:val="single" w:color="auto" w:sz="4" w:space="0"/>
-        <w:bottom w:val="single" w:color="auto" w:sz="4" w:space="0"/>
-        <w:right w:val="single" w:color="auto" w:sz="4" w:space="0"/>
-        <w:insideH w:val="single" w:color="auto" w:sz="4" w:space="0"/>
-        <w:insideV w:val="single" w:color="auto" w:sz="4" w:space="0"/>
+        <w:top w:val="single" w:sz="4" w:space="0" w:color="auto"/>
+        <w:left w:val="single" w:sz="4" w:space="0" w:color="auto"/>
+        <w:bottom w:val="single" w:sz="4" w:space="0" w:color="auto"/>
+        <w:right w:val="single" w:sz="4" w:space="0" w:color="auto"/>
+        <w:insideH w:val="single" w:sz="4" w:space="0" w:color="auto"/>
+        <w:insideV w:val="single" w:sz="4" w:space="0" w:color="auto"/>
       </w:tblBorders>
     </w:tblPr>
+  </w:style>
+  <w:style w:type="character" w:styleId="Hyperlink">
+    <w:name w:val="Hyperlink"/>
+    <w:basedOn w:val="DefaultParagraphFont"/>
+    <w:uiPriority w:val="99"/>
+    <w:unhideWhenUsed/>
+    <w:rsid w:val="001B15A9"/>
+    <w:rPr>
+      <w:color w:val="0563C1" w:themeColor="hyperlink"/>
+      <w:u w:val="single"/>
+    </w:rPr>
+  </w:style>
+  <w:style w:type="character" w:styleId="UnresolvedMention">
+    <w:name w:val="Unresolved Mention"/>
+    <w:basedOn w:val="DefaultParagraphFont"/>
+    <w:uiPriority w:val="99"/>
+    <w:semiHidden/>
+    <w:unhideWhenUsed/>
+    <w:rsid w:val="001B15A9"/>
+    <w:rPr>
+      <w:color w:val="605E5C"/>
+      <w:shd w:val="clear" w:color="auto" w:fill="E1DFDD"/>
+    </w:rPr>
   </w:style>
 </w:styles>
 </file>

</xml_diff>

<commit_message>
Fixed issue of ASM330 stopping after a while. Set dr interrupt to pulse
</commit_message>
<xml_diff>
--- a/docs/Bugs and their fixes.docx
+++ b/docs/Bugs and their fixes.docx
@@ -62,6 +62,7 @@
         <w:t xml:space="preserve">Code hangs at </w:t>
       </w:r>
       <w:proofErr w:type="spellStart"/>
+      <w:proofErr w:type="gramStart"/>
       <w:r>
         <w:rPr>
           <w:b/>
@@ -75,7 +76,15 @@
           <w:b/>
           <w:bCs/>
         </w:rPr>
-        <w:t xml:space="preserve">( ( </w:t>
+        <w:t>( (</w:t>
+      </w:r>
+      <w:proofErr w:type="gramEnd"/>
+      <w:r>
+        <w:rPr>
+          <w:b/>
+          <w:bCs/>
+        </w:rPr>
+        <w:t xml:space="preserve"> </w:t>
       </w:r>
       <w:proofErr w:type="spellStart"/>
       <w:r>
@@ -156,11 +165,19 @@
       </w:r>
       <w:proofErr w:type="spellStart"/>
       <w:r>
-        <w:t>NVIC_SetPriorityGrouping</w:t>
-      </w:r>
-      <w:proofErr w:type="spellEnd"/>
-      <w:r>
-        <w:t xml:space="preserve">( 0 ); can be used before the scheduler starts to ensure they are all zero. </w:t>
+        <w:t>NVIC_</w:t>
+      </w:r>
+      <w:proofErr w:type="gramStart"/>
+      <w:r>
+        <w:t>SetPriorityGrouping</w:t>
+      </w:r>
+      <w:proofErr w:type="spellEnd"/>
+      <w:r>
+        <w:t>( 0</w:t>
+      </w:r>
+      <w:proofErr w:type="gramEnd"/>
+      <w:r>
+        <w:t xml:space="preserve"> ); can be used before the scheduler starts to ensure they are all zero. </w:t>
       </w:r>
     </w:p>
     <w:p/>
@@ -176,8 +193,17 @@
           <w:b/>
           <w:bCs/>
         </w:rPr>
-        <w:t>ASM330 not responding</w:t>
-      </w:r>
+        <w:t xml:space="preserve">ASM330 not </w:t>
+      </w:r>
+      <w:proofErr w:type="gramStart"/>
+      <w:r>
+        <w:rPr>
+          <w:b/>
+          <w:bCs/>
+        </w:rPr>
+        <w:t>responding</w:t>
+      </w:r>
+      <w:proofErr w:type="gramEnd"/>
     </w:p>
     <w:p>
       <w:r>
@@ -189,13 +215,18 @@
       </w:r>
       <w:proofErr w:type="spellEnd"/>
       <w:r>
-        <w:t xml:space="preserve"> HIGH in the .</w:t>
+        <w:t xml:space="preserve"> HIGH in </w:t>
+      </w:r>
+      <w:proofErr w:type="gramStart"/>
+      <w:r>
+        <w:t>the .</w:t>
       </w:r>
       <w:proofErr w:type="spellStart"/>
       <w:r>
         <w:t>ioc</w:t>
       </w:r>
       <w:proofErr w:type="spellEnd"/>
+      <w:proofErr w:type="gramEnd"/>
       <w:r>
         <w:t xml:space="preserve"> configuration by setting the pin’s GPIO output level to HIGH.</w:t>
       </w:r>
@@ -238,7 +269,23 @@
           <w:b/>
           <w:bCs/>
         </w:rPr>
-        <w:t xml:space="preserve"> function hangs forever in SDIO 4 bit mode:</w:t>
+        <w:t xml:space="preserve"> function hangs forever in SDIO </w:t>
+      </w:r>
+      <w:proofErr w:type="gramStart"/>
+      <w:r>
+        <w:rPr>
+          <w:b/>
+          <w:bCs/>
+        </w:rPr>
+        <w:t>4 bit</w:t>
+      </w:r>
+      <w:proofErr w:type="gramEnd"/>
+      <w:r>
+        <w:rPr>
+          <w:b/>
+          <w:bCs/>
+        </w:rPr>
+        <w:t xml:space="preserve"> mode:</w:t>
       </w:r>
     </w:p>
     <w:p>
@@ -312,8 +359,13 @@
       </w:r>
       <w:proofErr w:type="spellEnd"/>
       <w:r>
-        <w:t>. The SD card words correctly with a bare metal implementation</w:t>
-      </w:r>
+        <w:t xml:space="preserve">. The SD card words correctly with a bare metal </w:t>
+      </w:r>
+      <w:proofErr w:type="gramStart"/>
+      <w:r>
+        <w:t>implementation</w:t>
+      </w:r>
+      <w:proofErr w:type="gramEnd"/>
     </w:p>
     <w:p>
       <w:r>
@@ -441,7 +493,15 @@
         <w:t xml:space="preserve">The fix to the solution is to average the read values. I averaged 200 reads. </w:t>
       </w:r>
       <w:r>
-        <w:t xml:space="preserve">Adding a 100 tick delay after starting the </w:t>
+        <w:t xml:space="preserve">Adding a </w:t>
+      </w:r>
+      <w:proofErr w:type="gramStart"/>
+      <w:r>
+        <w:t>100 tick</w:t>
+      </w:r>
+      <w:proofErr w:type="gramEnd"/>
+      <w:r>
+        <w:t xml:space="preserve"> delay after starting the </w:t>
       </w:r>
       <w:proofErr w:type="spellStart"/>
       <w:r>
@@ -533,7 +593,15 @@
         <w:t xml:space="preserve"> just slapped the </w:t>
       </w:r>
       <w:r>
-        <w:t>BMX055_readCompensatedMag(&amp;bmx055, bmx055_data.mag);</w:t>
+        <w:t>BMX055_</w:t>
+      </w:r>
+      <w:proofErr w:type="gramStart"/>
+      <w:r>
+        <w:t>readCompensatedMag(</w:t>
+      </w:r>
+      <w:proofErr w:type="gramEnd"/>
+      <w:r>
+        <w:t>&amp;bmx055, bmx055_data.mag);</w:t>
       </w:r>
       <w:r>
         <w:t xml:space="preserve"> function in the bmx055 gyro read block as well so that it’ll clear any mag interrupt. </w:t>
@@ -582,6 +650,124 @@
       <w:proofErr w:type="spellEnd"/>
       <w:r>
         <w:t>.</w:t>
+      </w:r>
+    </w:p>
+    <w:p>
+      <w:pPr>
+        <w:rPr>
+          <w:b/>
+          <w:bCs/>
+        </w:rPr>
+      </w:pPr>
+    </w:p>
+    <w:p>
+      <w:pPr>
+        <w:rPr>
+          <w:b/>
+          <w:bCs/>
+        </w:rPr>
+      </w:pPr>
+      <w:r>
+        <w:rPr>
+          <w:b/>
+          <w:bCs/>
+        </w:rPr>
+        <w:t>ASM3</w:t>
+      </w:r>
+      <w:r>
+        <w:rPr>
+          <w:b/>
+          <w:bCs/>
+        </w:rPr>
+        <w:t>3</w:t>
+      </w:r>
+      <w:r>
+        <w:rPr>
+          <w:b/>
+          <w:bCs/>
+        </w:rPr>
+        <w:t>0 interrupt stops firing after a period:</w:t>
+      </w:r>
+    </w:p>
+    <w:p>
+      <w:r>
+        <w:t xml:space="preserve">It seems that after a second or so, the ASM330 data ready interrupt stops firing. When I add a manual read of the accelerometer and gyroscope in a separate function that runs in a loop with a 1 tick delay, it seems to allow the interrupt to start firing again. I suspect that it is because the ASM330 requires a read to clear the interrupt and if the interrupt </w:t>
+      </w:r>
+      <w:r>
+        <w:t>fires,</w:t>
+      </w:r>
+      <w:r>
+        <w:t xml:space="preserve"> but the task is not notified, it will never fire again to re-notify the task. </w:t>
+      </w:r>
+    </w:p>
+    <w:p>
+      <w:r>
+        <w:t>This was indeed the case and I fixed it by setting the data ready interrupt to be pulsed instead of latched:</w:t>
+      </w:r>
+      <w:r>
+        <w:br/>
+      </w:r>
+      <w:r>
+        <w:t xml:space="preserve">asm330lhhx_dataready_pulsed_t </w:t>
+      </w:r>
+      <w:proofErr w:type="spellStart"/>
+      <w:r>
+        <w:t>val</w:t>
+      </w:r>
+      <w:proofErr w:type="spellEnd"/>
+      <w:r>
+        <w:t>;</w:t>
+      </w:r>
+      <w:r>
+        <w:br/>
+      </w:r>
+      <w:proofErr w:type="spellStart"/>
+      <w:r>
+        <w:t>val</w:t>
+      </w:r>
+      <w:proofErr w:type="spellEnd"/>
+      <w:r>
+        <w:t xml:space="preserve"> = ASM330LHHX_DRDY_PULSED;</w:t>
+      </w:r>
+      <w:r>
+        <w:br/>
+      </w:r>
+      <w:r>
+        <w:t>asm330lhhx_data_ready_mode_set(&amp;asm330-&gt;</w:t>
+      </w:r>
+      <w:proofErr w:type="spellStart"/>
+      <w:r>
+        <w:t>dev_ctx</w:t>
+      </w:r>
+      <w:proofErr w:type="spellEnd"/>
+      <w:r>
+        <w:t xml:space="preserve">, </w:t>
+      </w:r>
+      <w:proofErr w:type="spellStart"/>
+      <w:r>
+        <w:t>val</w:t>
+      </w:r>
+      <w:proofErr w:type="spellEnd"/>
+      <w:proofErr w:type="gramStart"/>
+      <w:r>
+        <w:t>);</w:t>
+      </w:r>
+      <w:proofErr w:type="gramEnd"/>
+    </w:p>
+    <w:p/>
+    <w:p>
+      <w:pPr>
+        <w:rPr>
+          <w:b/>
+          <w:bCs/>
+        </w:rPr>
+      </w:pPr>
+      <w:r>
+        <w:rPr>
+          <w:b/>
+          <w:bCs/>
+        </w:rPr>
+        <w:t>Packet streaming from sensor is intermittent and drops out:</w:t>
       </w:r>
     </w:p>
     <w:p/>

</xml_diff>

<commit_message>
Fixed semaphore timeout issue and memory corruption issue from sys log buffer overrun
</commit_message>
<xml_diff>
--- a/docs/Bugs and their fixes.docx
+++ b/docs/Bugs and their fixes.docx
@@ -22,23 +22,7 @@
           <w:b/>
           <w:bCs/>
         </w:rPr>
-        <w:t xml:space="preserve">Code hangs when running </w:t>
-      </w:r>
-      <w:proofErr w:type="spellStart"/>
-      <w:r>
-        <w:rPr>
-          <w:b/>
-          <w:bCs/>
-        </w:rPr>
-        <w:t>xTaskNotifyFromISR</w:t>
-      </w:r>
-      <w:proofErr w:type="spellEnd"/>
-      <w:r>
-        <w:rPr>
-          <w:b/>
-          <w:bCs/>
-        </w:rPr>
-        <w:t xml:space="preserve"> from within ISR:</w:t>
+        <w:t>Code hangs when running xTaskNotifyFromISR from within ISR:</w:t>
       </w:r>
     </w:p>
     <w:p>
@@ -59,108 +43,12 @@
           <w:b/>
           <w:bCs/>
         </w:rPr>
-        <w:t xml:space="preserve">Code hangs at </w:t>
-      </w:r>
-      <w:proofErr w:type="spellStart"/>
-      <w:r>
-        <w:rPr>
-          <w:b/>
-          <w:bCs/>
-        </w:rPr>
-        <w:t>configASSERT</w:t>
-      </w:r>
-      <w:proofErr w:type="spellEnd"/>
-      <w:r>
-        <w:rPr>
-          <w:b/>
-          <w:bCs/>
-        </w:rPr>
-        <w:t xml:space="preserve">( ( </w:t>
-      </w:r>
-      <w:proofErr w:type="spellStart"/>
-      <w:r>
-        <w:rPr>
-          <w:b/>
-          <w:bCs/>
-        </w:rPr>
-        <w:t>portAIRCR_REG</w:t>
-      </w:r>
-      <w:proofErr w:type="spellEnd"/>
-      <w:r>
-        <w:rPr>
-          <w:b/>
-          <w:bCs/>
-        </w:rPr>
-        <w:t xml:space="preserve"> &amp; </w:t>
-      </w:r>
-      <w:proofErr w:type="spellStart"/>
-      <w:r>
-        <w:rPr>
-          <w:b/>
-          <w:bCs/>
-        </w:rPr>
-        <w:t>portPRIORITY_GROUP_MASK</w:t>
-      </w:r>
-      <w:proofErr w:type="spellEnd"/>
-      <w:r>
-        <w:rPr>
-          <w:b/>
-          <w:bCs/>
-        </w:rPr>
-        <w:t xml:space="preserve"> ) &lt;= </w:t>
-      </w:r>
-      <w:proofErr w:type="spellStart"/>
-      <w:r>
-        <w:rPr>
-          <w:b/>
-          <w:bCs/>
-        </w:rPr>
-        <w:t>ulMaxPRIGROUPValue</w:t>
-      </w:r>
-      <w:proofErr w:type="spellEnd"/>
-      <w:r>
-        <w:rPr>
-          <w:b/>
-          <w:bCs/>
-        </w:rPr>
-        <w:t xml:space="preserve"> );</w:t>
-      </w:r>
-    </w:p>
-    <w:p>
-      <w:r>
-        <w:t xml:space="preserve">Ensure that all </w:t>
-      </w:r>
-      <w:proofErr w:type="spellStart"/>
-      <w:r>
-        <w:t>preemption</w:t>
-      </w:r>
-      <w:proofErr w:type="spellEnd"/>
-      <w:r>
-        <w:t xml:space="preserve"> priorities are zero. If they are non-zero, </w:t>
-      </w:r>
-      <w:proofErr w:type="spellStart"/>
-      <w:r>
-        <w:t>FreeRTOS</w:t>
-      </w:r>
-      <w:proofErr w:type="spellEnd"/>
-      <w:r>
-        <w:t xml:space="preserve"> does not work properly and will </w:t>
-      </w:r>
-      <w:proofErr w:type="spellStart"/>
-      <w:r>
-        <w:t>configAssert</w:t>
-      </w:r>
-      <w:proofErr w:type="spellEnd"/>
-      <w:r>
-        <w:t xml:space="preserve"> (error and loop forever). If all priorities are zero then </w:t>
-      </w:r>
-      <w:proofErr w:type="spellStart"/>
-      <w:r>
-        <w:t>NVIC_SetPriorityGrouping</w:t>
-      </w:r>
-      <w:proofErr w:type="spellEnd"/>
-      <w:r>
-        <w:t xml:space="preserve">( 0 ); can be used before the scheduler starts to ensure they are all zero. </w:t>
+        <w:t>Code hangs at configASSERT( ( portAIRCR_REG &amp; portPRIORITY_GROUP_MASK ) &lt;= ulMaxPRIGROUPValue );</w:t>
+      </w:r>
+    </w:p>
+    <w:p>
+      <w:r>
+        <w:t xml:space="preserve">Ensure that all preemption priorities are zero. If they are non-zero, FreeRTOS does not work properly and will configAssert (error and loop forever). If all priorities are zero then NVIC_SetPriorityGrouping( 0 ); can be used before the scheduler starts to ensure they are all zero. </w:t>
       </w:r>
     </w:p>
     <w:p/>
@@ -181,23 +69,7 @@
     </w:p>
     <w:p>
       <w:r>
-        <w:t xml:space="preserve">The ASM330 initially was not replying over SPI. After writing the NSS pin high during initialisation the sensor started working. Since the code used is from a generic library, a library agnostic solution is to set the default state of the NSS pin </w:t>
-      </w:r>
-      <w:proofErr w:type="spellStart"/>
-      <w:r>
-        <w:t>to</w:t>
-      </w:r>
-      <w:proofErr w:type="spellEnd"/>
-      <w:r>
-        <w:t xml:space="preserve"> HIGH in the .</w:t>
-      </w:r>
-      <w:proofErr w:type="spellStart"/>
-      <w:r>
-        <w:t>ioc</w:t>
-      </w:r>
-      <w:proofErr w:type="spellEnd"/>
-      <w:r>
-        <w:t xml:space="preserve"> configuration by setting the pin’s GPIO output level to HIGH.</w:t>
+        <w:t>The ASM330 initially was not replying over SPI. After writing the NSS pin high during initialisation the sensor started working. Since the code used is from a generic library, a library agnostic solution is to set the default state of the NSS pin to HIGH in the .ioc configuration by setting the pin’s GPIO output level to HIGH.</w:t>
       </w:r>
     </w:p>
     <w:p/>
@@ -224,108 +96,50 @@
           <w:bCs/>
         </w:rPr>
       </w:pPr>
-      <w:proofErr w:type="spellStart"/>
-      <w:r>
-        <w:rPr>
-          <w:b/>
-          <w:bCs/>
-        </w:rPr>
-        <w:t>f_mkdir</w:t>
-      </w:r>
-      <w:proofErr w:type="spellEnd"/>
-      <w:r>
-        <w:rPr>
-          <w:b/>
-          <w:bCs/>
-        </w:rPr>
-        <w:t xml:space="preserve"> function hangs forever in SDIO 4 bit mode:</w:t>
-      </w:r>
-    </w:p>
-    <w:p>
-      <w:r>
-        <w:t xml:space="preserve">This problem seemed to be fix by increasing the </w:t>
-      </w:r>
-      <w:proofErr w:type="spellStart"/>
-      <w:r>
-        <w:t>clk</w:t>
-      </w:r>
-      <w:proofErr w:type="spellEnd"/>
-      <w:r>
-        <w:t xml:space="preserve"> divide factor to 3. Any value lower and the code breaks. </w:t>
-      </w:r>
-    </w:p>
-    <w:p>
-      <w:pPr>
-        <w:rPr>
-          <w:b/>
-          <w:bCs/>
-        </w:rPr>
-      </w:pPr>
-    </w:p>
-    <w:p>
-      <w:pPr>
-        <w:rPr>
-          <w:b/>
-          <w:bCs/>
-        </w:rPr>
-      </w:pPr>
-      <w:proofErr w:type="spellStart"/>
-      <w:r>
-        <w:rPr>
-          <w:b/>
-          <w:bCs/>
-        </w:rPr>
-        <w:t>FreeRTOS</w:t>
-      </w:r>
-      <w:proofErr w:type="spellEnd"/>
-      <w:r>
-        <w:rPr>
-          <w:b/>
-          <w:bCs/>
-        </w:rPr>
-        <w:t xml:space="preserve"> gives up priority of data logging task after </w:t>
-      </w:r>
-      <w:proofErr w:type="spellStart"/>
-      <w:r>
-        <w:rPr>
-          <w:b/>
-          <w:bCs/>
-        </w:rPr>
-        <w:t>f_stat</w:t>
-      </w:r>
-      <w:proofErr w:type="spellEnd"/>
-      <w:r>
-        <w:rPr>
-          <w:b/>
-          <w:bCs/>
-        </w:rPr>
-        <w:t>:</w:t>
-      </w:r>
-    </w:p>
-    <w:p>
-      <w:r>
-        <w:t xml:space="preserve">The cause of this is still unknown however, it appears to be specific to when using </w:t>
-      </w:r>
-      <w:proofErr w:type="spellStart"/>
-      <w:r>
-        <w:t>FreeRTOS</w:t>
-      </w:r>
-      <w:proofErr w:type="spellEnd"/>
-      <w:r>
-        <w:t>. The SD card words correctly with a bare metal implementation</w:t>
-      </w:r>
-    </w:p>
-    <w:p>
-      <w:r>
-        <w:t xml:space="preserve">Update: Changing </w:t>
-      </w:r>
-      <w:proofErr w:type="spellStart"/>
-      <w:r>
-        <w:t>clk</w:t>
-      </w:r>
-      <w:proofErr w:type="spellEnd"/>
-      <w:r>
-        <w:t xml:space="preserve"> divide factor to 3 appeared to fix this issue. </w:t>
+      <w:r>
+        <w:rPr>
+          <w:b/>
+          <w:bCs/>
+        </w:rPr>
+        <w:t>f_mkdir function hangs forever in SDIO 4 bit mode:</w:t>
+      </w:r>
+    </w:p>
+    <w:p>
+      <w:r>
+        <w:t xml:space="preserve">This problem seemed to be fix by increasing the clk divide factor to 3. Any value lower and the code breaks. </w:t>
+      </w:r>
+    </w:p>
+    <w:p>
+      <w:pPr>
+        <w:rPr>
+          <w:b/>
+          <w:bCs/>
+        </w:rPr>
+      </w:pPr>
+    </w:p>
+    <w:p>
+      <w:pPr>
+        <w:rPr>
+          <w:b/>
+          <w:bCs/>
+        </w:rPr>
+      </w:pPr>
+      <w:r>
+        <w:rPr>
+          <w:b/>
+          <w:bCs/>
+        </w:rPr>
+        <w:t>FreeRTOS gives up priority of data logging task after f_stat:</w:t>
+      </w:r>
+    </w:p>
+    <w:p>
+      <w:r>
+        <w:t>The cause of this is still unknown however, it appears to be specific to when using FreeRTOS. The SD card words correctly with a bare metal implementation</w:t>
+      </w:r>
+    </w:p>
+    <w:p>
+      <w:r>
+        <w:t xml:space="preserve">Update: Changing clk divide factor to 3 appeared to fix this issue. </w:t>
       </w:r>
     </w:p>
     <w:p/>
@@ -346,39 +160,7 @@
     </w:p>
     <w:p>
       <w:r>
-        <w:t xml:space="preserve">This was caused because the SDIO </w:t>
-      </w:r>
-      <w:proofErr w:type="spellStart"/>
-      <w:r>
-        <w:t>clk</w:t>
-      </w:r>
-      <w:proofErr w:type="spellEnd"/>
-      <w:r>
-        <w:t xml:space="preserve"> speed was higher than the USB </w:t>
-      </w:r>
-      <w:proofErr w:type="spellStart"/>
-      <w:r>
-        <w:t>clk</w:t>
-      </w:r>
-      <w:proofErr w:type="spellEnd"/>
-      <w:r>
-        <w:t xml:space="preserve"> speed. This was fixed to lowing the SDIO </w:t>
-      </w:r>
-      <w:proofErr w:type="spellStart"/>
-      <w:r>
-        <w:t>clk</w:t>
-      </w:r>
-      <w:proofErr w:type="spellEnd"/>
-      <w:r>
-        <w:t xml:space="preserve"> divider to 4 (for 192mhz sys </w:t>
-      </w:r>
-      <w:proofErr w:type="spellStart"/>
-      <w:r>
-        <w:t>clk</w:t>
-      </w:r>
-      <w:proofErr w:type="spellEnd"/>
-      <w:r>
-        <w:t xml:space="preserve"> speed).</w:t>
+        <w:t>This was caused because the SDIO clk speed was higher than the USB clk speed. This was fixed to lowing the SDIO clk divider to 4 (for 192mhz sys clk speed).</w:t>
       </w:r>
     </w:p>
     <w:p/>
@@ -427,29 +209,13 @@
         <w:t xml:space="preserve">a high value when it is supposed to be low. </w:t>
       </w:r>
       <w:r>
-        <w:t xml:space="preserve">It seems that the source impedance for the </w:t>
-      </w:r>
-      <w:proofErr w:type="spellStart"/>
-      <w:r>
-        <w:t>adc</w:t>
-      </w:r>
-      <w:proofErr w:type="spellEnd"/>
-      <w:r>
-        <w:t xml:space="preserve"> may be too high (from the voltage divider) resulting in the ADC not receiving sufficient current to charge up. </w:t>
+        <w:t xml:space="preserve">It seems that the source impedance for the adc may be too high (from the voltage divider) resulting in the ADC not receiving sufficient current to charge up. </w:t>
       </w:r>
       <w:r>
         <w:t xml:space="preserve">The fix to the solution is to average the read values. I averaged 200 reads. </w:t>
       </w:r>
       <w:r>
-        <w:t xml:space="preserve">Adding a 100 tick delay after starting the </w:t>
-      </w:r>
-      <w:proofErr w:type="spellStart"/>
-      <w:r>
-        <w:t>adc</w:t>
-      </w:r>
-      <w:proofErr w:type="spellEnd"/>
-      <w:r>
-        <w:t xml:space="preserve"> also helps to </w:t>
+        <w:t xml:space="preserve">Adding a 100 tick delay after starting the adc also helps to </w:t>
       </w:r>
       <w:r>
         <w:t>stabilise</w:t>
@@ -469,23 +235,7 @@
           <w:i/>
           <w:iCs/>
         </w:rPr>
-        <w:t xml:space="preserve">This is because the in an open circuit, the ADC reads 45,000 at 4.2Vin while it reads closer to the 40,000 ADC value threshold (to determine good </w:t>
-      </w:r>
-      <w:proofErr w:type="spellStart"/>
-      <w:r>
-        <w:rPr>
-          <w:i/>
-          <w:iCs/>
-        </w:rPr>
-        <w:t>ematch</w:t>
-      </w:r>
-      <w:proofErr w:type="spellEnd"/>
-      <w:r>
-        <w:rPr>
-          <w:i/>
-          <w:iCs/>
-        </w:rPr>
-        <w:t>) when at around 3.0V.</w:t>
+        <w:t>This is because the in an open circuit, the ADC reads 45,000 at 4.2Vin while it reads closer to the 40,000 ADC value threshold (to determine good ematch) when at around 3.0V.</w:t>
       </w:r>
       <w:r>
         <w:t xml:space="preserve"> </w:t>
@@ -557,29 +307,11 @@
     </w:p>
     <w:p>
       <w:r>
-        <w:t xml:space="preserve">It appeared that the mass storage code was initialising before the SD card code which caused errors. To fix this, I added a check to make sure that the SD was initialised before the mass storage </w:t>
-      </w:r>
-      <w:proofErr w:type="spellStart"/>
-      <w:r>
-        <w:t>inits</w:t>
-      </w:r>
-      <w:proofErr w:type="spellEnd"/>
-      <w:r>
-        <w:t xml:space="preserve">. The mass storage </w:t>
-      </w:r>
-      <w:proofErr w:type="spellStart"/>
-      <w:r>
-        <w:t>inits</w:t>
-      </w:r>
-      <w:proofErr w:type="spellEnd"/>
-      <w:r>
-        <w:t xml:space="preserve"> in </w:t>
-      </w:r>
-      <w:proofErr w:type="spellStart"/>
-      <w:r>
-        <w:t>usbd_storage_if.c</w:t>
-      </w:r>
-      <w:proofErr w:type="spellEnd"/>
+        <w:t>It appeared that the mass storage code was initialising before the SD card code which caused errors. To fix this, I added a check to make sure that the SD was initialised before the mass storage inits</w:t>
+      </w:r>
+      <w:r>
+        <w:t>. The mass storage inits in usbd_storage_if.c</w:t>
+      </w:r>
       <w:r>
         <w:t>.</w:t>
       </w:r>
@@ -638,46 +370,15 @@
       </w:r>
       <w:r>
         <w:br/>
-        <w:t xml:space="preserve">asm330lhhx_dataready_pulsed_t </w:t>
-      </w:r>
-      <w:proofErr w:type="spellStart"/>
-      <w:r>
-        <w:t>val</w:t>
-      </w:r>
-      <w:proofErr w:type="spellEnd"/>
-      <w:r>
-        <w:t>;</w:t>
+        <w:t>asm330lhhx_dataready_pulsed_t val;</w:t>
       </w:r>
       <w:r>
         <w:br/>
-      </w:r>
-      <w:proofErr w:type="spellStart"/>
-      <w:r>
-        <w:t>val</w:t>
-      </w:r>
-      <w:proofErr w:type="spellEnd"/>
-      <w:r>
-        <w:t xml:space="preserve"> = ASM330LHHX_DRDY_PULSED;</w:t>
+        <w:t>val = ASM330LHHX_DRDY_PULSED;</w:t>
       </w:r>
       <w:r>
         <w:br/>
-        <w:t>asm330lhhx_data_ready_mode_set(&amp;asm330-&gt;</w:t>
-      </w:r>
-      <w:proofErr w:type="spellStart"/>
-      <w:r>
-        <w:t>dev_ctx</w:t>
-      </w:r>
-      <w:proofErr w:type="spellEnd"/>
-      <w:r>
-        <w:t xml:space="preserve">, </w:t>
-      </w:r>
-      <w:proofErr w:type="spellStart"/>
-      <w:r>
-        <w:t>val</w:t>
-      </w:r>
-      <w:proofErr w:type="spellEnd"/>
-      <w:r>
-        <w:t>);</w:t>
+        <w:t>asm330lhhx_data_ready_mode_set(&amp;asm330-&gt;dev_ctx, val);</w:t>
       </w:r>
     </w:p>
     <w:p/>
@@ -701,82 +402,25 @@
         <w:lastRenderedPageBreak/>
         <w:t xml:space="preserve">I added </w:t>
       </w:r>
-      <w:proofErr w:type="spellStart"/>
-      <w:r>
-        <w:t>HAL_Delay</w:t>
-      </w:r>
-      <w:proofErr w:type="spellEnd"/>
-      <w:r>
-        <w:t>(1);</w:t>
-      </w:r>
-      <w:r>
-        <w:t xml:space="preserve"> in </w:t>
-      </w:r>
-      <w:proofErr w:type="spellStart"/>
-      <w:r>
-        <w:t>LoRa_transmit</w:t>
-      </w:r>
-      <w:proofErr w:type="spellEnd"/>
-      <w:r>
-        <w:t xml:space="preserve"> when waiting for the TX IRQ flag to be set. I also added:</w:t>
+      <w:r>
+        <w:t>HAL_Delay(1);</w:t>
+      </w:r>
+      <w:r>
+        <w:t xml:space="preserve"> in LoRa_transmit when waiting for the TX IRQ flag to be set. I also added:</w:t>
       </w:r>
       <w:r>
         <w:br/>
-      </w:r>
-      <w:proofErr w:type="spellStart"/>
-      <w:r>
-        <w:t>taskENTER_CRITICAL</w:t>
-      </w:r>
-      <w:proofErr w:type="spellEnd"/>
-      <w:r>
-        <w:t>();</w:t>
-      </w:r>
-    </w:p>
-    <w:p>
-      <w:r>
-        <w:t xml:space="preserve">uint8_t res = </w:t>
-      </w:r>
-      <w:proofErr w:type="spellStart"/>
-      <w:r>
-        <w:t>LoRa_transmit</w:t>
-      </w:r>
-      <w:proofErr w:type="spellEnd"/>
-      <w:r>
-        <w:t>(&amp;</w:t>
-      </w:r>
-      <w:proofErr w:type="spellStart"/>
-      <w:r>
-        <w:t>LoRa_Handle</w:t>
-      </w:r>
-      <w:proofErr w:type="spellEnd"/>
-      <w:r>
-        <w:t xml:space="preserve">, </w:t>
-      </w:r>
-      <w:proofErr w:type="spellStart"/>
-      <w:r>
-        <w:t>send_pkt</w:t>
-      </w:r>
-      <w:proofErr w:type="spellEnd"/>
-      <w:r>
-        <w:t xml:space="preserve">, </w:t>
-      </w:r>
-      <w:proofErr w:type="spellStart"/>
-      <w:r>
-        <w:t>len</w:t>
-      </w:r>
-      <w:proofErr w:type="spellEnd"/>
-      <w:r>
-        <w:t xml:space="preserve"> + 15, 1000);</w:t>
-      </w:r>
-    </w:p>
-    <w:p>
-      <w:proofErr w:type="spellStart"/>
-      <w:r>
-        <w:t>taskEXIT_CRITICAL</w:t>
-      </w:r>
-      <w:proofErr w:type="spellEnd"/>
-      <w:r>
-        <w:t>();</w:t>
+        <w:t>taskENTER_CRITICAL();</w:t>
+      </w:r>
+    </w:p>
+    <w:p>
+      <w:r>
+        <w:t>uint8_t res = LoRa_transmit(&amp;LoRa_Handle, send_pkt, len + 15, 1000);</w:t>
+      </w:r>
+    </w:p>
+    <w:p>
+      <w:r>
+        <w:t>taskEXIT_CRITICAL();</w:t>
       </w:r>
     </w:p>
     <w:p>
@@ -789,7 +433,291 @@
         <w:t xml:space="preserve">What I think was happening is that the code began a SPI transmission with the RFM95 but before it could complete, a sensor triggered an interrupt which flagged a task of a higher priority. This caused the scheduler to switch context to the sensor read task which resulted in a read on the SPI bus of a different sensor. The context would then switch back to the RFM95 read and try to finish the transaction. Since both the sensors and the RFM95 are on the same SPI bus, its likely this action caused a lot of issues. </w:t>
       </w:r>
     </w:p>
-    <w:p/>
+    <w:p>
+      <w:pPr>
+        <w:rPr>
+          <w:b/>
+          <w:bCs/>
+        </w:rPr>
+      </w:pPr>
+      <w:r>
+        <w:rPr>
+          <w:b/>
+          <w:bCs/>
+        </w:rPr>
+        <w:t>Semaphore always times out:</w:t>
+      </w:r>
+    </w:p>
+    <w:p>
+      <w:r>
+        <w:t xml:space="preserve">This occurs because the STM32 code generation has a bug where it does not create a new semaphore with an initial number of tokens greater than zero. </w:t>
+      </w:r>
+    </w:p>
+    <w:p>
+      <w:r>
+        <w:t>The default generation looks like:</w:t>
+      </w:r>
+    </w:p>
+    <w:p>
+      <w:pPr>
+        <w:rPr>
+          <w:rFonts w:ascii="Consolas" w:hAnsi="Consolas"/>
+          <w:color w:val="E6E6FA"/>
+          <w:shd w:val="clear" w:color="auto" w:fill="2F2F2F"/>
+        </w:rPr>
+      </w:pPr>
+      <w:r>
+        <w:rPr>
+          <w:rFonts w:ascii="Consolas" w:hAnsi="Consolas"/>
+          <w:color w:val="D9E8F7"/>
+          <w:shd w:val="clear" w:color="auto" w:fill="2F2F2F"/>
+        </w:rPr>
+        <w:t xml:space="preserve">deploymentPinsSemaphoreHandle </w:t>
+      </w:r>
+      <w:r>
+        <w:rPr>
+          <w:rFonts w:ascii="Consolas" w:hAnsi="Consolas"/>
+          <w:color w:val="E6E6FA"/>
+          <w:shd w:val="clear" w:color="auto" w:fill="2F2F2F"/>
+        </w:rPr>
+        <w:t>=</w:t>
+      </w:r>
+      <w:r>
+        <w:rPr>
+          <w:rFonts w:ascii="Consolas" w:hAnsi="Consolas"/>
+          <w:color w:val="D9E8F7"/>
+          <w:shd w:val="clear" w:color="auto" w:fill="2F2F2F"/>
+        </w:rPr>
+        <w:t xml:space="preserve"> </w:t>
+      </w:r>
+      <w:r>
+        <w:rPr>
+          <w:rFonts w:ascii="Consolas" w:hAnsi="Consolas"/>
+          <w:b/>
+          <w:bCs/>
+          <w:color w:val="A7EC21"/>
+          <w:shd w:val="clear" w:color="auto" w:fill="1B6291"/>
+        </w:rPr>
+        <w:t>osSemaphoreNew</w:t>
+      </w:r>
+      <w:r>
+        <w:rPr>
+          <w:rFonts w:ascii="Consolas" w:hAnsi="Consolas"/>
+          <w:color w:val="F9FAF4"/>
+          <w:shd w:val="clear" w:color="auto" w:fill="2F2F2F"/>
+        </w:rPr>
+        <w:t>(</w:t>
+      </w:r>
+      <w:r>
+        <w:rPr>
+          <w:rFonts w:ascii="Consolas" w:hAnsi="Consolas"/>
+          <w:color w:val="6897BB"/>
+          <w:shd w:val="clear" w:color="auto" w:fill="2F2F2F"/>
+        </w:rPr>
+        <w:t>1</w:t>
+      </w:r>
+      <w:r>
+        <w:rPr>
+          <w:rFonts w:ascii="Consolas" w:hAnsi="Consolas"/>
+          <w:color w:val="E6E6FA"/>
+          <w:shd w:val="clear" w:color="auto" w:fill="2F2F2F"/>
+        </w:rPr>
+        <w:t>,</w:t>
+      </w:r>
+      <w:r>
+        <w:rPr>
+          <w:rFonts w:ascii="Consolas" w:hAnsi="Consolas"/>
+          <w:color w:val="D9E8F7"/>
+          <w:shd w:val="clear" w:color="auto" w:fill="2F2F2F"/>
+        </w:rPr>
+        <w:t xml:space="preserve"> </w:t>
+      </w:r>
+      <w:r>
+        <w:rPr>
+          <w:rFonts w:ascii="Consolas" w:hAnsi="Consolas"/>
+          <w:color w:val="6897BB"/>
+          <w:shd w:val="clear" w:color="auto" w:fill="2F2F2F"/>
+        </w:rPr>
+        <w:t>0</w:t>
+      </w:r>
+      <w:r>
+        <w:rPr>
+          <w:rFonts w:ascii="Consolas" w:hAnsi="Consolas"/>
+          <w:color w:val="E6E6FA"/>
+          <w:shd w:val="clear" w:color="auto" w:fill="2F2F2F"/>
+        </w:rPr>
+        <w:t>,</w:t>
+      </w:r>
+      <w:r>
+        <w:rPr>
+          <w:rFonts w:ascii="Consolas" w:hAnsi="Consolas"/>
+          <w:color w:val="D9E8F7"/>
+          <w:shd w:val="clear" w:color="auto" w:fill="2F2F2F"/>
+        </w:rPr>
+        <w:t xml:space="preserve"> </w:t>
+      </w:r>
+      <w:r>
+        <w:rPr>
+          <w:rFonts w:ascii="Consolas" w:hAnsi="Consolas"/>
+          <w:color w:val="E6E6FA"/>
+          <w:shd w:val="clear" w:color="auto" w:fill="2F2F2F"/>
+        </w:rPr>
+        <w:t>&amp;</w:t>
+      </w:r>
+      <w:r>
+        <w:rPr>
+          <w:rFonts w:ascii="Consolas" w:hAnsi="Consolas"/>
+          <w:color w:val="D9E8F7"/>
+          <w:shd w:val="clear" w:color="auto" w:fill="2F2F2F"/>
+        </w:rPr>
+        <w:t>deploymentPinsSemaphore_attributes</w:t>
+      </w:r>
+      <w:r>
+        <w:rPr>
+          <w:rFonts w:ascii="Consolas" w:hAnsi="Consolas"/>
+          <w:color w:val="F9FAF4"/>
+          <w:shd w:val="clear" w:color="auto" w:fill="2F2F2F"/>
+        </w:rPr>
+        <w:t>)</w:t>
+      </w:r>
+      <w:r>
+        <w:rPr>
+          <w:rFonts w:ascii="Consolas" w:hAnsi="Consolas"/>
+          <w:color w:val="E6E6FA"/>
+          <w:shd w:val="clear" w:color="auto" w:fill="2F2F2F"/>
+        </w:rPr>
+        <w:t>;</w:t>
+      </w:r>
+    </w:p>
+    <w:p>
+      <w:r>
+        <w:t>when in fact is should be:</w:t>
+      </w:r>
+    </w:p>
+    <w:p>
+      <w:r>
+        <w:rPr>
+          <w:rFonts w:ascii="Consolas" w:hAnsi="Consolas"/>
+          <w:color w:val="D9E8F7"/>
+          <w:shd w:val="clear" w:color="auto" w:fill="2F2F2F"/>
+        </w:rPr>
+        <w:t xml:space="preserve">deploymentPinsSemaphoreHandle </w:t>
+      </w:r>
+      <w:r>
+        <w:rPr>
+          <w:rFonts w:ascii="Consolas" w:hAnsi="Consolas"/>
+          <w:color w:val="E6E6FA"/>
+          <w:shd w:val="clear" w:color="auto" w:fill="2F2F2F"/>
+        </w:rPr>
+        <w:t>=</w:t>
+      </w:r>
+      <w:r>
+        <w:rPr>
+          <w:rFonts w:ascii="Consolas" w:hAnsi="Consolas"/>
+          <w:color w:val="D9E8F7"/>
+          <w:shd w:val="clear" w:color="auto" w:fill="2F2F2F"/>
+        </w:rPr>
+        <w:t xml:space="preserve"> </w:t>
+      </w:r>
+      <w:r>
+        <w:rPr>
+          <w:rFonts w:ascii="Consolas" w:hAnsi="Consolas"/>
+          <w:b/>
+          <w:bCs/>
+          <w:color w:val="A7EC21"/>
+          <w:shd w:val="clear" w:color="auto" w:fill="1B6291"/>
+        </w:rPr>
+        <w:t>osSemaphoreNew</w:t>
+      </w:r>
+      <w:r>
+        <w:rPr>
+          <w:rFonts w:ascii="Consolas" w:hAnsi="Consolas"/>
+          <w:color w:val="F9FAF4"/>
+          <w:shd w:val="clear" w:color="auto" w:fill="2F2F2F"/>
+        </w:rPr>
+        <w:t>(</w:t>
+      </w:r>
+      <w:r>
+        <w:rPr>
+          <w:rFonts w:ascii="Consolas" w:hAnsi="Consolas"/>
+          <w:color w:val="6897BB"/>
+          <w:shd w:val="clear" w:color="auto" w:fill="2F2F2F"/>
+        </w:rPr>
+        <w:t>1</w:t>
+      </w:r>
+      <w:r>
+        <w:rPr>
+          <w:rFonts w:ascii="Consolas" w:hAnsi="Consolas"/>
+          <w:color w:val="E6E6FA"/>
+          <w:shd w:val="clear" w:color="auto" w:fill="2F2F2F"/>
+        </w:rPr>
+        <w:t>,</w:t>
+      </w:r>
+      <w:r>
+        <w:rPr>
+          <w:rFonts w:ascii="Consolas" w:hAnsi="Consolas"/>
+          <w:color w:val="D9E8F7"/>
+          <w:shd w:val="clear" w:color="auto" w:fill="2F2F2F"/>
+        </w:rPr>
+        <w:t xml:space="preserve"> </w:t>
+      </w:r>
+      <w:r>
+        <w:rPr>
+          <w:rFonts w:ascii="Consolas" w:hAnsi="Consolas"/>
+          <w:color w:val="6897BB"/>
+          <w:shd w:val="clear" w:color="auto" w:fill="2F2F2F"/>
+        </w:rPr>
+        <w:t>1</w:t>
+      </w:r>
+      <w:r>
+        <w:rPr>
+          <w:rFonts w:ascii="Consolas" w:hAnsi="Consolas"/>
+          <w:color w:val="E6E6FA"/>
+          <w:shd w:val="clear" w:color="auto" w:fill="2F2F2F"/>
+        </w:rPr>
+        <w:t>,</w:t>
+      </w:r>
+      <w:r>
+        <w:rPr>
+          <w:rFonts w:ascii="Consolas" w:hAnsi="Consolas"/>
+          <w:color w:val="D9E8F7"/>
+          <w:shd w:val="clear" w:color="auto" w:fill="2F2F2F"/>
+        </w:rPr>
+        <w:t xml:space="preserve"> </w:t>
+      </w:r>
+      <w:r>
+        <w:rPr>
+          <w:rFonts w:ascii="Consolas" w:hAnsi="Consolas"/>
+          <w:color w:val="E6E6FA"/>
+          <w:shd w:val="clear" w:color="auto" w:fill="2F2F2F"/>
+        </w:rPr>
+        <w:t>&amp;</w:t>
+      </w:r>
+      <w:r>
+        <w:rPr>
+          <w:rFonts w:ascii="Consolas" w:hAnsi="Consolas"/>
+          <w:color w:val="D9E8F7"/>
+          <w:shd w:val="clear" w:color="auto" w:fill="2F2F2F"/>
+        </w:rPr>
+        <w:t>deploymentPinsSemaphore_attributes</w:t>
+      </w:r>
+      <w:r>
+        <w:rPr>
+          <w:rFonts w:ascii="Consolas" w:hAnsi="Consolas"/>
+          <w:color w:val="F9FAF4"/>
+          <w:shd w:val="clear" w:color="auto" w:fill="2F2F2F"/>
+        </w:rPr>
+        <w:t>)</w:t>
+      </w:r>
+      <w:r>
+        <w:rPr>
+          <w:rFonts w:ascii="Consolas" w:hAnsi="Consolas"/>
+          <w:color w:val="E6E6FA"/>
+          <w:shd w:val="clear" w:color="auto" w:fill="2F2F2F"/>
+        </w:rPr>
+        <w:t>;</w:t>
+      </w:r>
+    </w:p>
     <w:sectPr>
       <w:pgSz w:w="11906" w:h="16838"/>
       <w:pgMar w:top="1440" w:right="1440" w:bottom="1440" w:left="1440" w:header="0" w:footer="0" w:gutter="0"/>

</xml_diff>

<commit_message>
Working LoRa - No ASM330, No ADXL375
</commit_message>
<xml_diff>
--- a/docs/Bugs and their fixes.docx
+++ b/docs/Bugs and their fixes.docx
@@ -1138,14 +1138,7 @@
           <w:b/>
           <w:bCs/>
         </w:rPr>
-        <w:t>State streaming stops and starts randomly</w:t>
-      </w:r>
-      <w:r>
-        <w:rPr>
-          <w:b/>
-          <w:bCs/>
-        </w:rPr>
-        <w:t>:</w:t>
+        <w:t>State streaming stops and starts randomly:</w:t>
       </w:r>
     </w:p>
     <w:p>
@@ -1167,7 +1160,58 @@
         <w:t xml:space="preserve">() function call and was taking a very long time to compute. To fix this, I moved this function and the battery voltage calculation to the default task which runs every 10 seconds. Now instead, the state is updated asynchronously and it’s latest value is packetized by the steaming function and send over LoRa. </w:t>
       </w:r>
     </w:p>
-    <w:p/>
+    <w:p>
+      <w:r>
+        <w:t xml:space="preserve">Although, the fix above dramatically increased the length of time that the streaming worked, it did not allow it to work indefinitely. By disabling all other devices on the same SPI bus as the RFM95, the performance increased dramatically. This suggests that noise/signal integrity issues from other devices are causing the issues. To remedy this, I decreased the bus frequency from 6MB/s to 1.5MB/s. </w:t>
+      </w:r>
+      <w:r>
+        <w:rPr>
+          <w:b/>
+          <w:bCs/>
+        </w:rPr>
+        <w:t>In future revisions of Strelka, putting the RFM95 on its own SPI bus would be preferrable.</w:t>
+      </w:r>
+      <w:r>
+        <w:t xml:space="preserve"> </w:t>
+      </w:r>
+    </w:p>
+    <w:p>
+      <w:r>
+        <w:t xml:space="preserve">With the other devices on the SPI 2 bus disabled, the streaming was able to operate uninterrupted for 1 hour. This very strongly suggests that the other devices on the SPI bus are causing issues for the RFM95. </w:t>
+      </w:r>
+    </w:p>
+    <w:p>
+      <w:r>
+        <w:lastRenderedPageBreak/>
+        <w:t xml:space="preserve">Disabling the BMX055 allowed to system to run for 20 </w:t>
+      </w:r>
+      <w:r>
+        <w:t>minutes</w:t>
+      </w:r>
+      <w:r>
+        <w:t xml:space="preserve"> before stalling. </w:t>
+      </w:r>
+      <w:r>
+        <w:t xml:space="preserve">Disabling the </w:t>
+      </w:r>
+      <w:r>
+        <w:t xml:space="preserve">ASM330 allowed the system to run for about 50 mins. This cause of this may be because the ASM330’s I2C was not disabled using </w:t>
+      </w:r>
+      <w:r>
+        <w:t>asm330lhhx_i2c_interface_set(&amp;asm330-&gt;</w:t>
+      </w:r>
+      <w:proofErr w:type="spellStart"/>
+      <w:r>
+        <w:t>dev_ctx</w:t>
+      </w:r>
+      <w:proofErr w:type="spellEnd"/>
+      <w:r>
+        <w:t>, ASM330LHHX_I2C_DISABLE);</w:t>
+      </w:r>
+      <w:r>
+        <w:t xml:space="preserve"> which may have meant that every time CS went low, the ASM330 thought it was in I2C mode and started doing some random stuff. </w:t>
+      </w:r>
+    </w:p>
     <w:sectPr>
       <w:pgSz w:w="11906" w:h="16838"/>
       <w:pgMar w:top="1440" w:right="1440" w:bottom="1440" w:left="1440" w:header="0" w:footer="0" w:gutter="0"/>

</xml_diff>